<commit_message>
Updated the implementation and deployment document
</commit_message>
<xml_diff>
--- a/implementation deployment document/Implementation_Deployment Document Template 2022.docx
+++ b/implementation deployment document/Implementation_Deployment Document Template 2022.docx
@@ -298,6 +298,14 @@
           <w:szCs w:val="40"/>
         </w:rPr>
       </w:pPr>
+      <w:r>
+        <w:rPr>
+          <w:color w:val="4BACC6" w:themeColor="accent5"/>
+          <w:sz w:val="28"/>
+          <w:szCs w:val="40"/>
+        </w:rPr>
+        <w:tab/>
+      </w:r>
     </w:p>
     <w:p>
       <w:pPr>
@@ -321,7 +329,6 @@
         </w:rPr>
       </w:pPr>
     </w:p>
-    <w:commentRangeStart w:id="0"/>
     <w:p>
       <w:pPr>
         <w:pStyle w:val="Title"/>
@@ -387,17 +394,6 @@
         </w:rPr>
         <w:t>ocument</w:t>
       </w:r>
-      <w:commentRangeEnd w:id="0"/>
-      <w:r>
-        <w:rPr>
-          <w:rStyle w:val="CommentReference"/>
-          <w:b w:val="0"/>
-          <w:i/>
-          <w:sz w:val="14"/>
-          <w:lang w:val="en-US"/>
-        </w:rPr>
-        <w:commentReference w:id="0"/>
-      </w:r>
     </w:p>
     <w:p>
       <w:pPr>
@@ -473,28 +469,7 @@
           <w:rFonts w:ascii="Arial" w:hAnsi="Arial"/>
           <w:color w:val="4BACC6" w:themeColor="accent5"/>
         </w:rPr>
-        <w:t>&lt;dd MMM</w:t>
-      </w:r>
-      <w:r>
-        <w:rPr>
-          <w:rFonts w:ascii="Arial" w:hAnsi="Arial"/>
-          <w:color w:val="4BACC6" w:themeColor="accent5"/>
-        </w:rPr>
-        <w:t xml:space="preserve"> </w:t>
-      </w:r>
-      <w:r>
-        <w:rPr>
-          <w:rFonts w:ascii="Arial" w:hAnsi="Arial"/>
-          <w:color w:val="4BACC6" w:themeColor="accent5"/>
-        </w:rPr>
-        <w:t>2021</w:t>
-      </w:r>
-      <w:r>
-        <w:rPr>
-          <w:rFonts w:ascii="Arial" w:hAnsi="Arial"/>
-          <w:color w:val="4BACC6" w:themeColor="accent5"/>
-        </w:rPr>
-        <w:t>&gt;</w:t>
+        <w:t>11/10/2022</w:t>
       </w:r>
     </w:p>
     <w:p>
@@ -514,7 +489,7 @@
     <w:p>
       <w:pPr>
         <w:sectPr>
-          <w:footerReference w:type="even" r:id="rId12"/>
+          <w:footerReference w:type="even" r:id="rId9"/>
           <w:pgSz w:w="11907" w:h="16839" w:code="9"/>
           <w:pgMar w:top="1440" w:right="1080" w:bottom="1440" w:left="1080" w:header="432" w:footer="432" w:gutter="0"/>
           <w:cols w:space="720"/>
@@ -2534,34 +2509,22 @@
       <w:r>
         <w:br w:type="page"/>
       </w:r>
-      <w:bookmarkStart w:id="1" w:name="_Toc116387809"/>
+      <w:bookmarkStart w:id="0" w:name="_Toc116387809"/>
       <w:r>
         <w:lastRenderedPageBreak/>
         <w:t>FUNCTIONAL REQUIREMENTS</w:t>
       </w:r>
-      <w:bookmarkEnd w:id="1"/>
+      <w:bookmarkEnd w:id="0"/>
     </w:p>
     <w:p>
       <w:pPr>
         <w:pStyle w:val="Heading2"/>
       </w:pPr>
-      <w:bookmarkStart w:id="2" w:name="_Toc116387810"/>
-      <w:commentRangeStart w:id="3"/>
+      <w:bookmarkStart w:id="1" w:name="_Toc116387810"/>
       <w:r>
         <w:t>Use Case Model</w:t>
       </w:r>
-      <w:commentRangeEnd w:id="3"/>
-      <w:r>
-        <w:rPr>
-          <w:rStyle w:val="CommentReference"/>
-          <w:rFonts w:cs="Times New Roman"/>
-          <w:b w:val="0"/>
-          <w:bCs w:val="0"/>
-          <w:iCs w:val="0"/>
-        </w:rPr>
-        <w:commentReference w:id="3"/>
-      </w:r>
-      <w:bookmarkEnd w:id="2"/>
+      <w:bookmarkEnd w:id="1"/>
     </w:p>
     <w:p>
       <w:pPr>
@@ -2597,7 +2560,7 @@
                     <pic:cNvPicPr/>
                   </pic:nvPicPr>
                   <pic:blipFill>
-                    <a:blip r:embed="rId13" cstate="print">
+                    <a:blip r:embed="rId10" cstate="print">
                       <a:extLst>
                         <a:ext uri="{28A0092B-C50C-407E-A947-70E740481C1C}">
                           <a14:useLocalDpi xmlns:a14="http://schemas.microsoft.com/office/drawing/2010/main" val="0"/>
@@ -2625,7 +2588,7 @@
       </w:r>
     </w:p>
     <w:p>
-      <w:bookmarkStart w:id="4" w:name="_Toc67755737"/>
+      <w:bookmarkStart w:id="2" w:name="_Toc67755737"/>
       <w:r>
         <w:br w:type="page"/>
       </w:r>
@@ -2634,8 +2597,7 @@
       <w:pPr>
         <w:pStyle w:val="Heading2"/>
       </w:pPr>
-      <w:bookmarkStart w:id="5" w:name="_Toc116387811"/>
-      <w:commentRangeStart w:id="6"/>
+      <w:bookmarkStart w:id="3" w:name="_Toc116387811"/>
       <w:r>
         <w:lastRenderedPageBreak/>
         <w:t>Use Case Glossary</w:t>
@@ -2649,18 +2611,7 @@
       <w:r>
         <w:t>Responsibilities</w:t>
       </w:r>
-      <w:commentRangeEnd w:id="6"/>
-      <w:r>
-        <w:rPr>
-          <w:rStyle w:val="CommentReference"/>
-          <w:rFonts w:cs="Times New Roman"/>
-          <w:b w:val="0"/>
-          <w:bCs w:val="0"/>
-          <w:iCs w:val="0"/>
-        </w:rPr>
-        <w:commentReference w:id="6"/>
-      </w:r>
-      <w:bookmarkEnd w:id="5"/>
+      <w:bookmarkEnd w:id="3"/>
     </w:p>
     <w:p/>
     <w:tbl>
@@ -2750,20 +2701,12 @@
                 <w:b/>
               </w:rPr>
             </w:pPr>
-            <w:commentRangeStart w:id="7"/>
             <w:r>
               <w:rPr>
                 <w:rFonts w:cs="Arial"/>
                 <w:b/>
               </w:rPr>
               <w:t>Use Case Id</w:t>
-            </w:r>
-            <w:commentRangeEnd w:id="7"/>
-            <w:r>
-              <w:rPr>
-                <w:rStyle w:val="CommentReference"/>
-              </w:rPr>
-              <w:commentReference w:id="7"/>
             </w:r>
           </w:p>
         </w:tc>
@@ -3015,7 +2958,6 @@
                 <w:b/>
               </w:rPr>
             </w:pPr>
-            <w:commentRangeStart w:id="8"/>
             <w:r>
               <w:rPr>
                 <w:rFonts w:cs="Arial"/>
@@ -3029,13 +2971,6 @@
                 <w:b/>
               </w:rPr>
               <w:t xml:space="preserve"> / Views</w:t>
-            </w:r>
-            <w:commentRangeEnd w:id="8"/>
-            <w:r>
-              <w:rPr>
-                <w:rStyle w:val="CommentReference"/>
-              </w:rPr>
-              <w:commentReference w:id="8"/>
             </w:r>
             <w:r>
               <w:rPr>
@@ -3170,37 +3105,22 @@
           <w:bottom w:val="single" w:sz="4" w:space="1" w:color="auto"/>
         </w:pBdr>
       </w:pPr>
-      <w:bookmarkStart w:id="9" w:name="_Toc116387812"/>
+      <w:bookmarkStart w:id="4" w:name="_Toc116387812"/>
       <w:r>
         <w:lastRenderedPageBreak/>
         <w:t>Use Case Narratives &amp; UI Designs</w:t>
       </w:r>
-      <w:bookmarkEnd w:id="9"/>
+      <w:bookmarkEnd w:id="4"/>
     </w:p>
     <w:p>
       <w:pPr>
         <w:pStyle w:val="Heading2"/>
       </w:pPr>
-      <w:bookmarkStart w:id="10" w:name="_Toc116387813"/>
+      <w:bookmarkStart w:id="5" w:name="_Toc116387813"/>
       <w:r>
-        <w:t xml:space="preserve">Team UI </w:t>
+        <w:t>Team UI Guidelines</w:t>
       </w:r>
-      <w:commentRangeStart w:id="11"/>
-      <w:r>
-        <w:t>Guidelines</w:t>
-      </w:r>
-      <w:commentRangeEnd w:id="11"/>
-      <w:r>
-        <w:rPr>
-          <w:rStyle w:val="CommentReference"/>
-          <w:rFonts w:cs="Times New Roman"/>
-          <w:b w:val="0"/>
-          <w:bCs w:val="0"/>
-          <w:iCs w:val="0"/>
-        </w:rPr>
-        <w:commentReference w:id="11"/>
-      </w:r>
-      <w:bookmarkEnd w:id="10"/>
+      <w:bookmarkEnd w:id="5"/>
     </w:p>
     <w:p/>
     <w:p>
@@ -3261,8 +3181,8 @@
           <w:sz w:val="20"/>
         </w:rPr>
       </w:pPr>
-      <w:bookmarkStart w:id="12" w:name="_Toc103329875"/>
-      <w:bookmarkStart w:id="13" w:name="_Toc116387814"/>
+      <w:bookmarkStart w:id="6" w:name="_Toc103329875"/>
+      <w:bookmarkStart w:id="7" w:name="_Toc116387814"/>
       <w:r>
         <w:rPr>
           <w:color w:val="000000" w:themeColor="text1"/>
@@ -3270,8 +3190,8 @@
         </w:rPr>
         <w:t>Navigation &amp; Control</w:t>
       </w:r>
-      <w:bookmarkEnd w:id="12"/>
-      <w:bookmarkEnd w:id="13"/>
+      <w:bookmarkEnd w:id="6"/>
+      <w:bookmarkEnd w:id="7"/>
     </w:p>
     <w:p/>
     <w:p>
@@ -3477,8 +3397,8 @@
     <w:p>
       <w:pPr>
         <w:sectPr>
-          <w:headerReference w:type="default" r:id="rId14"/>
-          <w:footerReference w:type="default" r:id="rId15"/>
+          <w:headerReference w:type="default" r:id="rId11"/>
+          <w:footerReference w:type="default" r:id="rId12"/>
           <w:pgSz w:w="11906" w:h="16838" w:code="9"/>
           <w:pgMar w:top="1440" w:right="1800" w:bottom="709" w:left="1800" w:header="1008" w:footer="1008" w:gutter="0"/>
           <w:cols w:space="720"/>
@@ -3532,8 +3452,8 @@
     <w:p>
       <w:pPr>
         <w:sectPr>
-          <w:headerReference w:type="default" r:id="rId16"/>
-          <w:footerReference w:type="default" r:id="rId17"/>
+          <w:headerReference w:type="default" r:id="rId13"/>
+          <w:footerReference w:type="default" r:id="rId14"/>
           <w:pgSz w:w="11906" w:h="16838" w:code="9"/>
           <w:pgMar w:top="1440" w:right="1080" w:bottom="1440" w:left="1080" w:header="1008" w:footer="1008" w:gutter="0"/>
           <w:cols w:space="720"/>
@@ -3546,37 +3466,22 @@
       <w:pPr>
         <w:pStyle w:val="Heading2"/>
       </w:pPr>
-      <w:bookmarkStart w:id="14" w:name="_Toc116387815"/>
-      <w:commentRangeStart w:id="15"/>
+      <w:bookmarkStart w:id="8" w:name="_Toc116387815"/>
       <w:r>
         <w:lastRenderedPageBreak/>
-        <w:t>Team</w:t>
+        <w:t>Team Design for</w:t>
       </w:r>
-      <w:commentRangeEnd w:id="15"/>
-      <w:r>
-        <w:rPr>
-          <w:rStyle w:val="CommentReference"/>
-          <w:rFonts w:cs="Times New Roman"/>
-          <w:b w:val="0"/>
-          <w:bCs w:val="0"/>
-          <w:iCs w:val="0"/>
-        </w:rPr>
-        <w:commentReference w:id="15"/>
-      </w:r>
-      <w:r>
-        <w:t xml:space="preserve"> Design for</w:t>
-      </w:r>
-      <w:bookmarkEnd w:id="14"/>
+      <w:bookmarkEnd w:id="8"/>
     </w:p>
     <w:p>
       <w:pPr>
         <w:pStyle w:val="Heading3"/>
       </w:pPr>
-      <w:bookmarkStart w:id="16" w:name="_Toc116387816"/>
+      <w:bookmarkStart w:id="9" w:name="_Toc116387816"/>
       <w:r>
         <w:t>Login / Logout</w:t>
       </w:r>
-      <w:bookmarkEnd w:id="16"/>
+      <w:bookmarkEnd w:id="9"/>
     </w:p>
     <w:p/>
     <w:tbl>
@@ -3604,22 +3509,7 @@
                 <w:b/>
                 <w:color w:val="FFFFFF" w:themeColor="background1"/>
               </w:rPr>
-              <w:t xml:space="preserve">Initial UI </w:t>
-            </w:r>
-            <w:commentRangeStart w:id="17"/>
-            <w:r>
-              <w:rPr>
-                <w:b/>
-                <w:color w:val="FFFFFF" w:themeColor="background1"/>
-              </w:rPr>
-              <w:t>design</w:t>
-            </w:r>
-            <w:commentRangeEnd w:id="17"/>
-            <w:r>
-              <w:rPr>
-                <w:rStyle w:val="CommentReference"/>
-              </w:rPr>
-              <w:commentReference w:id="17"/>
+              <w:t>Initial UI design</w:t>
             </w:r>
           </w:p>
         </w:tc>
@@ -3659,22 +3549,7 @@
                 <w:b/>
                 <w:color w:val="FFFFFF" w:themeColor="background1"/>
               </w:rPr>
-              <w:t xml:space="preserve">Final </w:t>
-            </w:r>
-            <w:commentRangeStart w:id="18"/>
-            <w:r>
-              <w:rPr>
-                <w:b/>
-                <w:color w:val="FFFFFF" w:themeColor="background1"/>
-              </w:rPr>
-              <w:t>UI</w:t>
-            </w:r>
-            <w:commentRangeEnd w:id="18"/>
-            <w:r>
-              <w:rPr>
-                <w:rStyle w:val="CommentReference"/>
-              </w:rPr>
-              <w:commentReference w:id="18"/>
+              <w:t>Final UI</w:t>
             </w:r>
           </w:p>
         </w:tc>
@@ -3710,7 +3585,7 @@
                           <pic:cNvPicPr/>
                         </pic:nvPicPr>
                         <pic:blipFill>
-                          <a:blip r:embed="rId18">
+                          <a:blip r:embed="rId15">
                             <a:extLst>
                               <a:ext uri="{28A0092B-C50C-407E-A947-70E740481C1C}">
                                 <a14:useLocalDpi xmlns:a14="http://schemas.microsoft.com/office/drawing/2010/main" val="0"/>
@@ -3759,7 +3634,7 @@
                           <pic:cNvPicPr/>
                         </pic:nvPicPr>
                         <pic:blipFill>
-                          <a:blip r:embed="rId19">
+                          <a:blip r:embed="rId16">
                             <a:extLst>
                               <a:ext uri="{28A0092B-C50C-407E-A947-70E740481C1C}">
                                 <a14:useLocalDpi xmlns:a14="http://schemas.microsoft.com/office/drawing/2010/main" val="0"/>
@@ -3794,11 +3669,11 @@
       <w:pPr>
         <w:pStyle w:val="Heading3"/>
       </w:pPr>
-      <w:bookmarkStart w:id="19" w:name="_Toc116387817"/>
+      <w:bookmarkStart w:id="10" w:name="_Toc116387817"/>
       <w:r>
         <w:t>Dashboard / Landing Page / Main Page</w:t>
       </w:r>
-      <w:bookmarkEnd w:id="19"/>
+      <w:bookmarkEnd w:id="10"/>
     </w:p>
     <w:p/>
     <w:tbl>
@@ -3826,22 +3701,7 @@
                 <w:b/>
                 <w:color w:val="FFFFFF" w:themeColor="background1"/>
               </w:rPr>
-              <w:t xml:space="preserve">Initial UI </w:t>
-            </w:r>
-            <w:commentRangeStart w:id="20"/>
-            <w:r>
-              <w:rPr>
-                <w:b/>
-                <w:color w:val="FFFFFF" w:themeColor="background1"/>
-              </w:rPr>
-              <w:t>design</w:t>
-            </w:r>
-            <w:commentRangeEnd w:id="20"/>
-            <w:r>
-              <w:rPr>
-                <w:rStyle w:val="CommentReference"/>
-              </w:rPr>
-              <w:commentReference w:id="20"/>
+              <w:t>Initial UI design</w:t>
             </w:r>
           </w:p>
         </w:tc>
@@ -3878,7 +3738,7 @@
                           <pic:cNvPicPr/>
                         </pic:nvPicPr>
                         <pic:blipFill>
-                          <a:blip r:embed="rId20">
+                          <a:blip r:embed="rId17">
                             <a:extLst>
                               <a:ext uri="{28A0092B-C50C-407E-A947-70E740481C1C}">
                                 <a14:useLocalDpi xmlns:a14="http://schemas.microsoft.com/office/drawing/2010/main" val="0"/>
@@ -3929,22 +3789,7 @@
                 <w:b/>
                 <w:color w:val="FFFFFF" w:themeColor="background1"/>
               </w:rPr>
-              <w:t xml:space="preserve">Final </w:t>
-            </w:r>
-            <w:commentRangeStart w:id="21"/>
-            <w:r>
-              <w:rPr>
-                <w:b/>
-                <w:color w:val="FFFFFF" w:themeColor="background1"/>
-              </w:rPr>
-              <w:t>UI</w:t>
-            </w:r>
-            <w:commentRangeEnd w:id="21"/>
-            <w:r>
-              <w:rPr>
-                <w:rStyle w:val="CommentReference"/>
-              </w:rPr>
-              <w:commentReference w:id="21"/>
+              <w:t>Final UI</w:t>
             </w:r>
           </w:p>
         </w:tc>
@@ -3980,7 +3825,7 @@
                           <pic:cNvPicPr/>
                         </pic:nvPicPr>
                         <pic:blipFill>
-                          <a:blip r:embed="rId20">
+                          <a:blip r:embed="rId17">
                             <a:extLst>
                               <a:ext uri="{28A0092B-C50C-407E-A947-70E740481C1C}">
                                 <a14:useLocalDpi xmlns:a14="http://schemas.microsoft.com/office/drawing/2010/main" val="0"/>
@@ -4026,46 +3871,31 @@
       <w:pPr>
         <w:pStyle w:val="Heading2"/>
       </w:pPr>
-      <w:bookmarkStart w:id="22" w:name="_Toc116387818"/>
+      <w:bookmarkStart w:id="11" w:name="_Toc116387818"/>
       <w:r>
         <w:lastRenderedPageBreak/>
         <w:t>UI Designs</w:t>
       </w:r>
       <w:r>
-        <w:t xml:space="preserve"> &amp; </w:t>
-      </w:r>
-      <w:commentRangeStart w:id="23"/>
-      <w:r>
-        <w:t>Use Case Narratives</w:t>
-      </w:r>
-      <w:commentRangeEnd w:id="23"/>
-      <w:r>
-        <w:rPr>
-          <w:rStyle w:val="CommentReference"/>
-          <w:rFonts w:cs="Times New Roman"/>
-          <w:b w:val="0"/>
-          <w:bCs w:val="0"/>
-          <w:iCs w:val="0"/>
-        </w:rPr>
-        <w:commentReference w:id="23"/>
+        <w:t xml:space="preserve"> &amp; Use Case Narratives</w:t>
       </w:r>
       <w:r>
         <w:t xml:space="preserve"> for the Implemented Use Cases</w:t>
       </w:r>
-      <w:bookmarkEnd w:id="22"/>
+      <w:bookmarkEnd w:id="11"/>
     </w:p>
     <w:p>
       <w:pPr>
         <w:pStyle w:val="Heading3"/>
       </w:pPr>
-      <w:bookmarkStart w:id="24" w:name="_Toc116387819"/>
+      <w:bookmarkStart w:id="12" w:name="_Toc116387819"/>
       <w:r>
         <w:t xml:space="preserve">Designed by </w:t>
       </w:r>
       <w:r>
         <w:t>Mpendulo Mthembu</w:t>
       </w:r>
-      <w:bookmarkEnd w:id="24"/>
+      <w:bookmarkEnd w:id="12"/>
     </w:p>
     <w:p/>
     <w:tbl>
@@ -4777,22 +4607,7 @@
                 <w:b/>
                 <w:color w:val="FFFFFF" w:themeColor="background1"/>
               </w:rPr>
-              <w:t xml:space="preserve">Initial UI </w:t>
-            </w:r>
-            <w:commentRangeStart w:id="25"/>
-            <w:r>
-              <w:rPr>
-                <w:b/>
-                <w:color w:val="FFFFFF" w:themeColor="background1"/>
-              </w:rPr>
-              <w:t>design</w:t>
-            </w:r>
-            <w:commentRangeEnd w:id="25"/>
-            <w:r>
-              <w:rPr>
-                <w:rStyle w:val="CommentReference"/>
-              </w:rPr>
-              <w:commentReference w:id="25"/>
+              <w:t>Initial UI design</w:t>
             </w:r>
           </w:p>
         </w:tc>
@@ -4830,7 +4645,7 @@
                           <pic:cNvPicPr/>
                         </pic:nvPicPr>
                         <pic:blipFill>
-                          <a:blip r:embed="rId21" cstate="print">
+                          <a:blip r:embed="rId18" cstate="print">
                             <a:extLst>
                               <a:ext uri="{28A0092B-C50C-407E-A947-70E740481C1C}">
                                 <a14:useLocalDpi xmlns:a14="http://schemas.microsoft.com/office/drawing/2010/main" val="0"/>
@@ -4882,22 +4697,7 @@
                 <w:b/>
                 <w:color w:val="FFFFFF" w:themeColor="background1"/>
               </w:rPr>
-              <w:t xml:space="preserve">Final </w:t>
-            </w:r>
-            <w:commentRangeStart w:id="26"/>
-            <w:r>
-              <w:rPr>
-                <w:b/>
-                <w:color w:val="FFFFFF" w:themeColor="background1"/>
-              </w:rPr>
-              <w:t>UI</w:t>
-            </w:r>
-            <w:commentRangeEnd w:id="26"/>
-            <w:r>
-              <w:rPr>
-                <w:rStyle w:val="CommentReference"/>
-              </w:rPr>
-              <w:commentReference w:id="26"/>
+              <w:t>Final UI</w:t>
             </w:r>
           </w:p>
         </w:tc>
@@ -4937,7 +4737,7 @@
                           </pic:cNvPicPr>
                         </pic:nvPicPr>
                         <pic:blipFill>
-                          <a:blip r:embed="rId22">
+                          <a:blip r:embed="rId19">
                             <a:extLst>
                               <a:ext uri="{28A0092B-C50C-407E-A947-70E740481C1C}">
                                 <a14:useLocalDpi xmlns:a14="http://schemas.microsoft.com/office/drawing/2010/main" val="0"/>
@@ -4990,7 +4790,7 @@
                           </pic:cNvPicPr>
                         </pic:nvPicPr>
                         <pic:blipFill>
-                          <a:blip r:embed="rId23">
+                          <a:blip r:embed="rId20">
                             <a:extLst>
                               <a:ext uri="{28A0092B-C50C-407E-A947-70E740481C1C}">
                                 <a14:useLocalDpi xmlns:a14="http://schemas.microsoft.com/office/drawing/2010/main" val="0"/>
@@ -5044,7 +4844,7 @@
                           </pic:cNvPicPr>
                         </pic:nvPicPr>
                         <pic:blipFill>
-                          <a:blip r:embed="rId24">
+                          <a:blip r:embed="rId21">
                             <a:extLst>
                               <a:ext uri="{28A0092B-C50C-407E-A947-70E740481C1C}">
                                 <a14:useLocalDpi xmlns:a14="http://schemas.microsoft.com/office/drawing/2010/main" val="0"/>
@@ -5098,7 +4898,7 @@
       <w:pPr>
         <w:pStyle w:val="Heading3"/>
       </w:pPr>
-      <w:bookmarkStart w:id="27" w:name="_Toc116387820"/>
+      <w:bookmarkStart w:id="13" w:name="_Toc116387820"/>
       <w:r>
         <w:lastRenderedPageBreak/>
         <w:t xml:space="preserve">Designed by </w:t>
@@ -5106,7 +4906,7 @@
       <w:r>
         <w:t>Mpendulo Mthembu</w:t>
       </w:r>
-      <w:bookmarkEnd w:id="27"/>
+      <w:bookmarkEnd w:id="13"/>
     </w:p>
     <w:p/>
     <w:tbl>
@@ -5708,22 +5508,7 @@
                 <w:b/>
                 <w:color w:val="FFFFFF" w:themeColor="background1"/>
               </w:rPr>
-              <w:t xml:space="preserve">Initial UI </w:t>
-            </w:r>
-            <w:commentRangeStart w:id="28"/>
-            <w:r>
-              <w:rPr>
-                <w:b/>
-                <w:color w:val="FFFFFF" w:themeColor="background1"/>
-              </w:rPr>
-              <w:t>design</w:t>
-            </w:r>
-            <w:commentRangeEnd w:id="28"/>
-            <w:r>
-              <w:rPr>
-                <w:rStyle w:val="CommentReference"/>
-              </w:rPr>
-              <w:commentReference w:id="28"/>
+              <w:t>Initial UI design</w:t>
             </w:r>
           </w:p>
         </w:tc>
@@ -5760,7 +5545,7 @@
                           <pic:cNvPicPr/>
                         </pic:nvPicPr>
                         <pic:blipFill>
-                          <a:blip r:embed="rId25" cstate="print">
+                          <a:blip r:embed="rId22" cstate="print">
                             <a:extLst>
                               <a:ext uri="{28A0092B-C50C-407E-A947-70E740481C1C}">
                                 <a14:useLocalDpi xmlns:a14="http://schemas.microsoft.com/office/drawing/2010/main" val="0"/>
@@ -5812,22 +5597,7 @@
                 <w:b/>
                 <w:color w:val="FFFFFF" w:themeColor="background1"/>
               </w:rPr>
-              <w:t xml:space="preserve">Final </w:t>
-            </w:r>
-            <w:commentRangeStart w:id="29"/>
-            <w:r>
-              <w:rPr>
-                <w:b/>
-                <w:color w:val="FFFFFF" w:themeColor="background1"/>
-              </w:rPr>
-              <w:t>UI</w:t>
-            </w:r>
-            <w:commentRangeEnd w:id="29"/>
-            <w:r>
-              <w:rPr>
-                <w:rStyle w:val="CommentReference"/>
-              </w:rPr>
-              <w:commentReference w:id="29"/>
+              <w:t>Final UI</w:t>
             </w:r>
           </w:p>
         </w:tc>
@@ -5867,7 +5637,7 @@
                           </pic:cNvPicPr>
                         </pic:nvPicPr>
                         <pic:blipFill>
-                          <a:blip r:embed="rId26">
+                          <a:blip r:embed="rId23">
                             <a:extLst>
                               <a:ext uri="{28A0092B-C50C-407E-A947-70E740481C1C}">
                                 <a14:useLocalDpi xmlns:a14="http://schemas.microsoft.com/office/drawing/2010/main" val="0"/>
@@ -5920,7 +5690,7 @@
                           </pic:cNvPicPr>
                         </pic:nvPicPr>
                         <pic:blipFill>
-                          <a:blip r:embed="rId27">
+                          <a:blip r:embed="rId24">
                             <a:extLst>
                               <a:ext uri="{28A0092B-C50C-407E-A947-70E740481C1C}">
                                 <a14:useLocalDpi xmlns:a14="http://schemas.microsoft.com/office/drawing/2010/main" val="0"/>
@@ -5975,7 +5745,7 @@
       <w:pPr>
         <w:pStyle w:val="Heading3"/>
       </w:pPr>
-      <w:bookmarkStart w:id="30" w:name="_Toc116387821"/>
+      <w:bookmarkStart w:id="14" w:name="_Toc116387821"/>
       <w:r>
         <w:lastRenderedPageBreak/>
         <w:t xml:space="preserve">Designed by </w:t>
@@ -5983,7 +5753,7 @@
       <w:r>
         <w:t>Mpendulo Mthembu</w:t>
       </w:r>
-      <w:bookmarkEnd w:id="30"/>
+      <w:bookmarkEnd w:id="14"/>
     </w:p>
     <w:p/>
     <w:tbl>
@@ -6776,22 +6546,7 @@
                 <w:b/>
                 <w:color w:val="FFFFFF" w:themeColor="background1"/>
               </w:rPr>
-              <w:t xml:space="preserve">Initial UI </w:t>
-            </w:r>
-            <w:commentRangeStart w:id="31"/>
-            <w:r>
-              <w:rPr>
-                <w:b/>
-                <w:color w:val="FFFFFF" w:themeColor="background1"/>
-              </w:rPr>
-              <w:t>design</w:t>
-            </w:r>
-            <w:commentRangeEnd w:id="31"/>
-            <w:r>
-              <w:rPr>
-                <w:rStyle w:val="CommentReference"/>
-              </w:rPr>
-              <w:commentReference w:id="31"/>
+              <w:t>Initial UI design</w:t>
             </w:r>
           </w:p>
         </w:tc>
@@ -6829,7 +6584,7 @@
                           <pic:cNvPicPr/>
                         </pic:nvPicPr>
                         <pic:blipFill>
-                          <a:blip r:embed="rId28" cstate="print">
+                          <a:blip r:embed="rId25" cstate="print">
                             <a:extLst>
                               <a:ext uri="{28A0092B-C50C-407E-A947-70E740481C1C}">
                                 <a14:useLocalDpi xmlns:a14="http://schemas.microsoft.com/office/drawing/2010/main" val="0"/>
@@ -6881,22 +6636,7 @@
                 <w:b/>
                 <w:color w:val="FFFFFF" w:themeColor="background1"/>
               </w:rPr>
-              <w:t xml:space="preserve">Final </w:t>
-            </w:r>
-            <w:commentRangeStart w:id="32"/>
-            <w:r>
-              <w:rPr>
-                <w:b/>
-                <w:color w:val="FFFFFF" w:themeColor="background1"/>
-              </w:rPr>
-              <w:t>UI</w:t>
-            </w:r>
-            <w:commentRangeEnd w:id="32"/>
-            <w:r>
-              <w:rPr>
-                <w:rStyle w:val="CommentReference"/>
-              </w:rPr>
-              <w:commentReference w:id="32"/>
+              <w:t>Final UI</w:t>
             </w:r>
           </w:p>
         </w:tc>
@@ -6978,7 +6718,7 @@
                           </pic:cNvPicPr>
                         </pic:nvPicPr>
                         <pic:blipFill>
-                          <a:blip r:embed="rId29" cstate="print">
+                          <a:blip r:embed="rId26" cstate="print">
                             <a:extLst>
                               <a:ext uri="{28A0092B-C50C-407E-A947-70E740481C1C}">
                                 <a14:useLocalDpi xmlns:a14="http://schemas.microsoft.com/office/drawing/2010/main" val="0"/>
@@ -7030,7 +6770,7 @@
                           </pic:cNvPicPr>
                         </pic:nvPicPr>
                         <pic:blipFill>
-                          <a:blip r:embed="rId30" cstate="print">
+                          <a:blip r:embed="rId27" cstate="print">
                             <a:extLst>
                               <a:ext uri="{28A0092B-C50C-407E-A947-70E740481C1C}">
                                 <a14:useLocalDpi xmlns:a14="http://schemas.microsoft.com/office/drawing/2010/main" val="0"/>
@@ -7083,7 +6823,7 @@
                           </pic:cNvPicPr>
                         </pic:nvPicPr>
                         <pic:blipFill>
-                          <a:blip r:embed="rId31" cstate="print">
+                          <a:blip r:embed="rId28" cstate="print">
                             <a:extLst>
                               <a:ext uri="{28A0092B-C50C-407E-A947-70E740481C1C}">
                                 <a14:useLocalDpi xmlns:a14="http://schemas.microsoft.com/office/drawing/2010/main" val="0"/>
@@ -7124,11 +6864,11 @@
       <w:pPr>
         <w:pStyle w:val="Heading3"/>
       </w:pPr>
-      <w:bookmarkStart w:id="33" w:name="_Toc116387822"/>
+      <w:bookmarkStart w:id="15" w:name="_Toc116387822"/>
       <w:r>
         <w:t>Designed by Mpendulo Mthembu</w:t>
       </w:r>
-      <w:bookmarkEnd w:id="33"/>
+      <w:bookmarkEnd w:id="15"/>
     </w:p>
     <w:p/>
     <w:tbl>
@@ -7629,22 +7369,7 @@
                 <w:b/>
                 <w:color w:val="FFFFFF" w:themeColor="background1"/>
               </w:rPr>
-              <w:t xml:space="preserve">Initial UI </w:t>
-            </w:r>
-            <w:commentRangeStart w:id="34"/>
-            <w:r>
-              <w:rPr>
-                <w:b/>
-                <w:color w:val="FFFFFF" w:themeColor="background1"/>
-              </w:rPr>
-              <w:t>design</w:t>
-            </w:r>
-            <w:commentRangeEnd w:id="34"/>
-            <w:r>
-              <w:rPr>
-                <w:rStyle w:val="CommentReference"/>
-              </w:rPr>
-              <w:commentReference w:id="34"/>
+              <w:t>Initial UI design</w:t>
             </w:r>
           </w:p>
         </w:tc>
@@ -7682,7 +7407,7 @@
                           <pic:cNvPicPr/>
                         </pic:nvPicPr>
                         <pic:blipFill>
-                          <a:blip r:embed="rId32" cstate="print">
+                          <a:blip r:embed="rId29" cstate="print">
                             <a:extLst>
                               <a:ext uri="{28A0092B-C50C-407E-A947-70E740481C1C}">
                                 <a14:useLocalDpi xmlns:a14="http://schemas.microsoft.com/office/drawing/2010/main" val="0"/>
@@ -7734,22 +7459,7 @@
                 <w:b/>
                 <w:color w:val="FFFFFF" w:themeColor="background1"/>
               </w:rPr>
-              <w:t xml:space="preserve">Final </w:t>
-            </w:r>
-            <w:commentRangeStart w:id="35"/>
-            <w:r>
-              <w:rPr>
-                <w:b/>
-                <w:color w:val="FFFFFF" w:themeColor="background1"/>
-              </w:rPr>
-              <w:t>UI</w:t>
-            </w:r>
-            <w:commentRangeEnd w:id="35"/>
-            <w:r>
-              <w:rPr>
-                <w:rStyle w:val="CommentReference"/>
-              </w:rPr>
-              <w:commentReference w:id="35"/>
+              <w:t>Final UI</w:t>
             </w:r>
           </w:p>
         </w:tc>
@@ -7786,7 +7496,7 @@
                           <pic:cNvPicPr/>
                         </pic:nvPicPr>
                         <pic:blipFill>
-                          <a:blip r:embed="rId33" cstate="print">
+                          <a:blip r:embed="rId30" cstate="print">
                             <a:extLst>
                               <a:ext uri="{28A0092B-C50C-407E-A947-70E740481C1C}">
                                 <a14:useLocalDpi xmlns:a14="http://schemas.microsoft.com/office/drawing/2010/main" val="0"/>
@@ -7829,12 +7539,12 @@
       <w:pPr>
         <w:pStyle w:val="Heading3"/>
       </w:pPr>
-      <w:bookmarkStart w:id="36" w:name="_Toc116387823"/>
+      <w:bookmarkStart w:id="16" w:name="_Toc116387823"/>
       <w:r>
         <w:lastRenderedPageBreak/>
         <w:t>Designed by Mpendulo Mthembu</w:t>
       </w:r>
-      <w:bookmarkEnd w:id="36"/>
+      <w:bookmarkEnd w:id="16"/>
     </w:p>
     <w:p/>
     <w:tbl>
@@ -8374,22 +8084,7 @@
                 <w:b/>
                 <w:color w:val="FFFFFF" w:themeColor="background1"/>
               </w:rPr>
-              <w:t xml:space="preserve">Initial UI </w:t>
-            </w:r>
-            <w:commentRangeStart w:id="37"/>
-            <w:r>
-              <w:rPr>
-                <w:b/>
-                <w:color w:val="FFFFFF" w:themeColor="background1"/>
-              </w:rPr>
-              <w:t>design</w:t>
-            </w:r>
-            <w:commentRangeEnd w:id="37"/>
-            <w:r>
-              <w:rPr>
-                <w:rStyle w:val="CommentReference"/>
-              </w:rPr>
-              <w:commentReference w:id="37"/>
+              <w:t>Initial UI design</w:t>
             </w:r>
           </w:p>
         </w:tc>
@@ -8426,7 +8121,7 @@
                           <pic:cNvPicPr/>
                         </pic:nvPicPr>
                         <pic:blipFill>
-                          <a:blip r:embed="rId34">
+                          <a:blip r:embed="rId31">
                             <a:extLst>
                               <a:ext uri="{28A0092B-C50C-407E-A947-70E740481C1C}">
                                 <a14:useLocalDpi xmlns:a14="http://schemas.microsoft.com/office/drawing/2010/main" val="0"/>
@@ -8479,22 +8174,7 @@
                 <w:color w:val="FFFFFF" w:themeColor="background1"/>
               </w:rPr>
               <w:lastRenderedPageBreak/>
-              <w:t xml:space="preserve">Final </w:t>
-            </w:r>
-            <w:commentRangeStart w:id="38"/>
-            <w:r>
-              <w:rPr>
-                <w:b/>
-                <w:color w:val="FFFFFF" w:themeColor="background1"/>
-              </w:rPr>
-              <w:t>UI</w:t>
-            </w:r>
-            <w:commentRangeEnd w:id="38"/>
-            <w:r>
-              <w:rPr>
-                <w:rStyle w:val="CommentReference"/>
-              </w:rPr>
-              <w:commentReference w:id="38"/>
+              <w:t>Final UI</w:t>
             </w:r>
           </w:p>
         </w:tc>
@@ -8532,7 +8212,7 @@
                           <pic:cNvPicPr/>
                         </pic:nvPicPr>
                         <pic:blipFill>
-                          <a:blip r:embed="rId35">
+                          <a:blip r:embed="rId32">
                             <a:extLst>
                               <a:ext uri="{28A0092B-C50C-407E-A947-70E740481C1C}">
                                 <a14:useLocalDpi xmlns:a14="http://schemas.microsoft.com/office/drawing/2010/main" val="0"/>
@@ -8579,7 +8259,7 @@
                           <pic:cNvPicPr/>
                         </pic:nvPicPr>
                         <pic:blipFill>
-                          <a:blip r:embed="rId36">
+                          <a:blip r:embed="rId33">
                             <a:extLst>
                               <a:ext uri="{28A0092B-C50C-407E-A947-70E740481C1C}">
                                 <a14:useLocalDpi xmlns:a14="http://schemas.microsoft.com/office/drawing/2010/main" val="0"/>
@@ -8626,7 +8306,7 @@
                           <pic:cNvPicPr/>
                         </pic:nvPicPr>
                         <pic:blipFill>
-                          <a:blip r:embed="rId37">
+                          <a:blip r:embed="rId34">
                             <a:extLst>
                               <a:ext uri="{28A0092B-C50C-407E-A947-70E740481C1C}">
                                 <a14:useLocalDpi xmlns:a14="http://schemas.microsoft.com/office/drawing/2010/main" val="0"/>
@@ -8663,11 +8343,11 @@
       <w:pPr>
         <w:pStyle w:val="Heading3"/>
       </w:pPr>
-      <w:bookmarkStart w:id="39" w:name="_Toc116387824"/>
+      <w:bookmarkStart w:id="17" w:name="_Toc116387824"/>
       <w:r>
         <w:t>Designed by Mpendulo Mthembu</w:t>
       </w:r>
-      <w:bookmarkEnd w:id="39"/>
+      <w:bookmarkEnd w:id="17"/>
     </w:p>
     <w:p/>
     <w:tbl>
@@ -9218,22 +8898,7 @@
                 <w:color w:val="FFFFFF" w:themeColor="background1"/>
               </w:rPr>
               <w:lastRenderedPageBreak/>
-              <w:t xml:space="preserve">Initial UI </w:t>
-            </w:r>
-            <w:commentRangeStart w:id="40"/>
-            <w:r>
-              <w:rPr>
-                <w:b/>
-                <w:color w:val="FFFFFF" w:themeColor="background1"/>
-              </w:rPr>
-              <w:t>design</w:t>
-            </w:r>
-            <w:commentRangeEnd w:id="40"/>
-            <w:r>
-              <w:rPr>
-                <w:rStyle w:val="CommentReference"/>
-              </w:rPr>
-              <w:commentReference w:id="40"/>
+              <w:t>Initial UI design</w:t>
             </w:r>
           </w:p>
         </w:tc>
@@ -9270,7 +8935,7 @@
                           <pic:cNvPicPr/>
                         </pic:nvPicPr>
                         <pic:blipFill>
-                          <a:blip r:embed="rId38">
+                          <a:blip r:embed="rId35">
                             <a:extLst>
                               <a:ext uri="{28A0092B-C50C-407E-A947-70E740481C1C}">
                                 <a14:useLocalDpi xmlns:a14="http://schemas.microsoft.com/office/drawing/2010/main" val="0"/>
@@ -9322,22 +8987,7 @@
                 <w:b/>
                 <w:color w:val="FFFFFF" w:themeColor="background1"/>
               </w:rPr>
-              <w:t xml:space="preserve">Final </w:t>
-            </w:r>
-            <w:commentRangeStart w:id="41"/>
-            <w:r>
-              <w:rPr>
-                <w:b/>
-                <w:color w:val="FFFFFF" w:themeColor="background1"/>
-              </w:rPr>
-              <w:t>UI</w:t>
-            </w:r>
-            <w:commentRangeEnd w:id="41"/>
-            <w:r>
-              <w:rPr>
-                <w:rStyle w:val="CommentReference"/>
-              </w:rPr>
-              <w:commentReference w:id="41"/>
+              <w:t>Final UI</w:t>
             </w:r>
           </w:p>
         </w:tc>
@@ -9375,7 +9025,7 @@
                           <pic:cNvPicPr/>
                         </pic:nvPicPr>
                         <pic:blipFill>
-                          <a:blip r:embed="rId39">
+                          <a:blip r:embed="rId36">
                             <a:extLst>
                               <a:ext uri="{28A0092B-C50C-407E-A947-70E740481C1C}">
                                 <a14:useLocalDpi xmlns:a14="http://schemas.microsoft.com/office/drawing/2010/main" val="0"/>
@@ -9422,7 +9072,7 @@
                           <pic:cNvPicPr/>
                         </pic:nvPicPr>
                         <pic:blipFill>
-                          <a:blip r:embed="rId40">
+                          <a:blip r:embed="rId37">
                             <a:extLst>
                               <a:ext uri="{28A0092B-C50C-407E-A947-70E740481C1C}">
                                 <a14:useLocalDpi xmlns:a14="http://schemas.microsoft.com/office/drawing/2010/main" val="0"/>
@@ -9469,7 +9119,7 @@
                           <pic:cNvPicPr/>
                         </pic:nvPicPr>
                         <pic:blipFill>
-                          <a:blip r:embed="rId41">
+                          <a:blip r:embed="rId38">
                             <a:extLst>
                               <a:ext uri="{28A0092B-C50C-407E-A947-70E740481C1C}">
                                 <a14:useLocalDpi xmlns:a14="http://schemas.microsoft.com/office/drawing/2010/main" val="0"/>
@@ -9523,19 +9173,19 @@
           <w:bottom w:val="single" w:sz="4" w:space="1" w:color="auto"/>
         </w:pBdr>
       </w:pPr>
-      <w:bookmarkStart w:id="42" w:name="_Toc116387825"/>
-      <w:bookmarkEnd w:id="4"/>
+      <w:bookmarkStart w:id="18" w:name="_Toc116387825"/>
+      <w:bookmarkEnd w:id="2"/>
       <w:r>
         <w:lastRenderedPageBreak/>
         <w:t>DATA REQUIREMENTS</w:t>
       </w:r>
-      <w:bookmarkEnd w:id="42"/>
+      <w:bookmarkEnd w:id="18"/>
     </w:p>
     <w:p>
       <w:pPr>
         <w:pStyle w:val="Heading2"/>
       </w:pPr>
-      <w:bookmarkStart w:id="43" w:name="_Toc116387826"/>
+      <w:bookmarkStart w:id="19" w:name="_Toc116387826"/>
       <w:r>
         <w:t xml:space="preserve">Implementation </w:t>
       </w:r>
@@ -9543,24 +9193,9 @@
         <w:t xml:space="preserve">Ready </w:t>
       </w:r>
       <w:r>
-        <w:t xml:space="preserve">Class </w:t>
+        <w:t>Class Diagram</w:t>
       </w:r>
-      <w:commentRangeStart w:id="44"/>
-      <w:r>
-        <w:t>Diagram</w:t>
-      </w:r>
-      <w:commentRangeEnd w:id="44"/>
-      <w:r>
-        <w:rPr>
-          <w:rStyle w:val="CommentReference"/>
-          <w:rFonts w:cs="Times New Roman"/>
-          <w:b w:val="0"/>
-          <w:bCs w:val="0"/>
-          <w:iCs w:val="0"/>
-        </w:rPr>
-        <w:commentReference w:id="44"/>
-      </w:r>
-      <w:bookmarkEnd w:id="43"/>
+      <w:bookmarkEnd w:id="19"/>
     </w:p>
     <w:p>
       <w:pPr>
@@ -9591,7 +9226,7 @@
                     <pic:cNvPicPr/>
                   </pic:nvPicPr>
                   <pic:blipFill>
-                    <a:blip r:embed="rId42" cstate="print">
+                    <a:blip r:embed="rId39" cstate="print">
                       <a:extLst>
                         <a:ext uri="{28A0092B-C50C-407E-A947-70E740481C1C}">
                           <a14:useLocalDpi xmlns:a14="http://schemas.microsoft.com/office/drawing/2010/main" val="0"/>
@@ -9631,14 +9266,14 @@
       <w:pPr>
         <w:pStyle w:val="Heading2"/>
       </w:pPr>
-      <w:bookmarkStart w:id="45" w:name="_Toc67755743"/>
-      <w:bookmarkStart w:id="46" w:name="_Toc116387827"/>
-      <w:bookmarkEnd w:id="45"/>
+      <w:bookmarkStart w:id="20" w:name="_Toc67755743"/>
+      <w:bookmarkStart w:id="21" w:name="_Toc116387827"/>
+      <w:bookmarkEnd w:id="20"/>
       <w:r>
         <w:lastRenderedPageBreak/>
         <w:t>Implemented database structure</w:t>
       </w:r>
-      <w:bookmarkEnd w:id="46"/>
+      <w:bookmarkEnd w:id="21"/>
     </w:p>
     <w:p>
       <w:pPr>
@@ -9692,9 +9327,9 @@
           <w:szCs w:val="22"/>
         </w:rPr>
         <w:drawing>
-          <wp:inline distT="0" distB="0" distL="0" distR="0" wp14:anchorId="6600F786" wp14:editId="1AF97C1E">
-            <wp:extent cx="2768742" cy="1308167"/>
-            <wp:effectExtent l="0" t="0" r="0" b="6350"/>
+          <wp:inline distT="0" distB="0" distL="0" distR="0" wp14:anchorId="6600F786" wp14:editId="77C01C13">
+            <wp:extent cx="3803650" cy="1797137"/>
+            <wp:effectExtent l="0" t="0" r="6350" b="0"/>
             <wp:docPr id="32" name="Picture 32"/>
             <wp:cNvGraphicFramePr>
               <a:graphicFrameLocks xmlns:a="http://schemas.openxmlformats.org/drawingml/2006/main" noChangeAspect="1"/>
@@ -9704,6 +9339,210 @@
                 <pic:pic xmlns:pic="http://schemas.openxmlformats.org/drawingml/2006/picture">
                   <pic:nvPicPr>
                     <pic:cNvPr id="32" name="Picture 32"/>
+                    <pic:cNvPicPr/>
+                  </pic:nvPicPr>
+                  <pic:blipFill>
+                    <a:blip r:embed="rId40">
+                      <a:extLst>
+                        <a:ext uri="{28A0092B-C50C-407E-A947-70E740481C1C}">
+                          <a14:useLocalDpi xmlns:a14="http://schemas.microsoft.com/office/drawing/2010/main" val="0"/>
+                        </a:ext>
+                      </a:extLst>
+                    </a:blip>
+                    <a:stretch>
+                      <a:fillRect/>
+                    </a:stretch>
+                  </pic:blipFill>
+                  <pic:spPr>
+                    <a:xfrm>
+                      <a:off x="0" y="0"/>
+                      <a:ext cx="3810123" cy="1800195"/>
+                    </a:xfrm>
+                    <a:prstGeom prst="rect">
+                      <a:avLst/>
+                    </a:prstGeom>
+                  </pic:spPr>
+                </pic:pic>
+              </a:graphicData>
+            </a:graphic>
+          </wp:inline>
+        </w:drawing>
+      </w:r>
+    </w:p>
+    <w:p>
+      <w:pPr>
+        <w:rPr>
+          <w:rFonts w:cs="Arial"/>
+          <w:noProof/>
+          <w:szCs w:val="22"/>
+        </w:rPr>
+      </w:pPr>
+    </w:p>
+    <w:p>
+      <w:pPr>
+        <w:rPr>
+          <w:rFonts w:cs="Arial"/>
+          <w:noProof/>
+          <w:szCs w:val="22"/>
+        </w:rPr>
+      </w:pPr>
+      <w:r>
+        <w:rPr>
+          <w:rFonts w:cs="Arial"/>
+          <w:noProof/>
+          <w:szCs w:val="22"/>
+        </w:rPr>
+        <w:drawing>
+          <wp:inline distT="0" distB="0" distL="0" distR="0" wp14:anchorId="4C6B5E30" wp14:editId="1BF2548F">
+            <wp:extent cx="3790950" cy="1047836"/>
+            <wp:effectExtent l="0" t="0" r="0" b="0"/>
+            <wp:docPr id="33" name="Picture 33"/>
+            <wp:cNvGraphicFramePr>
+              <a:graphicFrameLocks xmlns:a="http://schemas.openxmlformats.org/drawingml/2006/main" noChangeAspect="1"/>
+            </wp:cNvGraphicFramePr>
+            <a:graphic xmlns:a="http://schemas.openxmlformats.org/drawingml/2006/main">
+              <a:graphicData uri="http://schemas.openxmlformats.org/drawingml/2006/picture">
+                <pic:pic xmlns:pic="http://schemas.openxmlformats.org/drawingml/2006/picture">
+                  <pic:nvPicPr>
+                    <pic:cNvPr id="33" name="Picture 33"/>
+                    <pic:cNvPicPr/>
+                  </pic:nvPicPr>
+                  <pic:blipFill>
+                    <a:blip r:embed="rId41">
+                      <a:extLst>
+                        <a:ext uri="{28A0092B-C50C-407E-A947-70E740481C1C}">
+                          <a14:useLocalDpi xmlns:a14="http://schemas.microsoft.com/office/drawing/2010/main" val="0"/>
+                        </a:ext>
+                      </a:extLst>
+                    </a:blip>
+                    <a:stretch>
+                      <a:fillRect/>
+                    </a:stretch>
+                  </pic:blipFill>
+                  <pic:spPr>
+                    <a:xfrm>
+                      <a:off x="0" y="0"/>
+                      <a:ext cx="3796717" cy="1049430"/>
+                    </a:xfrm>
+                    <a:prstGeom prst="rect">
+                      <a:avLst/>
+                    </a:prstGeom>
+                  </pic:spPr>
+                </pic:pic>
+              </a:graphicData>
+            </a:graphic>
+          </wp:inline>
+        </w:drawing>
+      </w:r>
+    </w:p>
+    <w:p>
+      <w:pPr>
+        <w:rPr>
+          <w:rFonts w:cs="Arial"/>
+          <w:noProof/>
+          <w:szCs w:val="22"/>
+        </w:rPr>
+      </w:pPr>
+    </w:p>
+    <w:p>
+      <w:pPr>
+        <w:rPr>
+          <w:rFonts w:cs="Arial"/>
+          <w:szCs w:val="22"/>
+        </w:rPr>
+      </w:pPr>
+      <w:r>
+        <w:rPr>
+          <w:rFonts w:cs="Arial"/>
+          <w:noProof/>
+          <w:szCs w:val="22"/>
+        </w:rPr>
+        <w:drawing>
+          <wp:inline distT="0" distB="0" distL="0" distR="0" wp14:anchorId="63A93FD8" wp14:editId="4A5CB635">
+            <wp:extent cx="3625850" cy="2287449"/>
+            <wp:effectExtent l="0" t="0" r="0" b="0"/>
+            <wp:docPr id="34" name="Picture 34"/>
+            <wp:cNvGraphicFramePr>
+              <a:graphicFrameLocks xmlns:a="http://schemas.openxmlformats.org/drawingml/2006/main" noChangeAspect="1"/>
+            </wp:cNvGraphicFramePr>
+            <a:graphic xmlns:a="http://schemas.openxmlformats.org/drawingml/2006/main">
+              <a:graphicData uri="http://schemas.openxmlformats.org/drawingml/2006/picture">
+                <pic:pic xmlns:pic="http://schemas.openxmlformats.org/drawingml/2006/picture">
+                  <pic:nvPicPr>
+                    <pic:cNvPr id="34" name="Picture 34"/>
+                    <pic:cNvPicPr/>
+                  </pic:nvPicPr>
+                  <pic:blipFill>
+                    <a:blip r:embed="rId42">
+                      <a:extLst>
+                        <a:ext uri="{28A0092B-C50C-407E-A947-70E740481C1C}">
+                          <a14:useLocalDpi xmlns:a14="http://schemas.microsoft.com/office/drawing/2010/main" val="0"/>
+                        </a:ext>
+                      </a:extLst>
+                    </a:blip>
+                    <a:stretch>
+                      <a:fillRect/>
+                    </a:stretch>
+                  </pic:blipFill>
+                  <pic:spPr>
+                    <a:xfrm>
+                      <a:off x="0" y="0"/>
+                      <a:ext cx="3627754" cy="2288650"/>
+                    </a:xfrm>
+                    <a:prstGeom prst="rect">
+                      <a:avLst/>
+                    </a:prstGeom>
+                  </pic:spPr>
+                </pic:pic>
+              </a:graphicData>
+            </a:graphic>
+          </wp:inline>
+        </w:drawing>
+      </w:r>
+    </w:p>
+    <w:p>
+      <w:pPr>
+        <w:rPr>
+          <w:rFonts w:cs="Arial"/>
+          <w:szCs w:val="22"/>
+        </w:rPr>
+      </w:pPr>
+    </w:p>
+    <w:p>
+      <w:pPr>
+        <w:rPr>
+          <w:rFonts w:cs="Arial"/>
+          <w:szCs w:val="22"/>
+        </w:rPr>
+      </w:pPr>
+    </w:p>
+    <w:p>
+      <w:pPr>
+        <w:rPr>
+          <w:rFonts w:cs="Arial"/>
+          <w:noProof/>
+          <w:szCs w:val="22"/>
+        </w:rPr>
+      </w:pPr>
+      <w:r>
+        <w:rPr>
+          <w:rFonts w:cs="Arial"/>
+          <w:noProof/>
+          <w:szCs w:val="22"/>
+        </w:rPr>
+        <w:drawing>
+          <wp:inline distT="0" distB="0" distL="0" distR="0" wp14:anchorId="1D366009" wp14:editId="65E5CB9A">
+            <wp:extent cx="4206570" cy="1276350"/>
+            <wp:effectExtent l="0" t="0" r="3810" b="0"/>
+            <wp:docPr id="35" name="Picture 35"/>
+            <wp:cNvGraphicFramePr>
+              <a:graphicFrameLocks xmlns:a="http://schemas.openxmlformats.org/drawingml/2006/main" noChangeAspect="1"/>
+            </wp:cNvGraphicFramePr>
+            <a:graphic xmlns:a="http://schemas.openxmlformats.org/drawingml/2006/main">
+              <a:graphicData uri="http://schemas.openxmlformats.org/drawingml/2006/picture">
+                <pic:pic xmlns:pic="http://schemas.openxmlformats.org/drawingml/2006/picture">
+                  <pic:nvPicPr>
+                    <pic:cNvPr id="35" name="Picture 35"/>
                     <pic:cNvPicPr/>
                   </pic:nvPicPr>
                   <pic:blipFill>
@@ -9721,7 +9560,7 @@
                   <pic:spPr>
                     <a:xfrm>
                       <a:off x="0" y="0"/>
-                      <a:ext cx="2768742" cy="1308167"/>
+                      <a:ext cx="4212438" cy="1278131"/>
                     </a:xfrm>
                     <a:prstGeom prst="rect">
                       <a:avLst/>
@@ -9747,7 +9586,38 @@
       <w:pPr>
         <w:rPr>
           <w:rFonts w:cs="Arial"/>
-          <w:noProof/>
+          <w:szCs w:val="22"/>
+        </w:rPr>
+      </w:pPr>
+    </w:p>
+    <w:p>
+      <w:pPr>
+        <w:rPr>
+          <w:rFonts w:cs="Arial"/>
+          <w:szCs w:val="22"/>
+        </w:rPr>
+      </w:pPr>
+    </w:p>
+    <w:p>
+      <w:pPr>
+        <w:rPr>
+          <w:rFonts w:cs="Arial"/>
+          <w:szCs w:val="22"/>
+        </w:rPr>
+      </w:pPr>
+    </w:p>
+    <w:p>
+      <w:pPr>
+        <w:rPr>
+          <w:rFonts w:cs="Arial"/>
+          <w:szCs w:val="22"/>
+        </w:rPr>
+      </w:pPr>
+    </w:p>
+    <w:p>
+      <w:pPr>
+        <w:rPr>
+          <w:rFonts w:cs="Arial"/>
           <w:szCs w:val="22"/>
         </w:rPr>
       </w:pPr>
@@ -9757,11 +9627,12 @@
           <w:noProof/>
           <w:szCs w:val="22"/>
         </w:rPr>
+        <w:lastRenderedPageBreak/>
         <w:drawing>
-          <wp:inline distT="0" distB="0" distL="0" distR="0" wp14:anchorId="4C6B5E30" wp14:editId="463F8DEC">
-            <wp:extent cx="2825895" cy="781090"/>
-            <wp:effectExtent l="0" t="0" r="0" b="0"/>
-            <wp:docPr id="33" name="Picture 33"/>
+          <wp:inline distT="0" distB="0" distL="0" distR="0" wp14:anchorId="5747620C" wp14:editId="31AC6FC0">
+            <wp:extent cx="4152900" cy="1405321"/>
+            <wp:effectExtent l="0" t="0" r="0" b="4445"/>
+            <wp:docPr id="37" name="Picture 37"/>
             <wp:cNvGraphicFramePr>
               <a:graphicFrameLocks xmlns:a="http://schemas.openxmlformats.org/drawingml/2006/main" noChangeAspect="1"/>
             </wp:cNvGraphicFramePr>
@@ -9769,7 +9640,7 @@
               <a:graphicData uri="http://schemas.openxmlformats.org/drawingml/2006/picture">
                 <pic:pic xmlns:pic="http://schemas.openxmlformats.org/drawingml/2006/picture">
                   <pic:nvPicPr>
-                    <pic:cNvPr id="33" name="Picture 33"/>
+                    <pic:cNvPr id="37" name="Picture 37"/>
                     <pic:cNvPicPr/>
                   </pic:nvPicPr>
                   <pic:blipFill>
@@ -9787,290 +9658,7 @@
                   <pic:spPr>
                     <a:xfrm>
                       <a:off x="0" y="0"/>
-                      <a:ext cx="2825895" cy="781090"/>
-                    </a:xfrm>
-                    <a:prstGeom prst="rect">
-                      <a:avLst/>
-                    </a:prstGeom>
-                  </pic:spPr>
-                </pic:pic>
-              </a:graphicData>
-            </a:graphic>
-          </wp:inline>
-        </w:drawing>
-      </w:r>
-    </w:p>
-    <w:p>
-      <w:pPr>
-        <w:rPr>
-          <w:rFonts w:cs="Arial"/>
-          <w:noProof/>
-          <w:szCs w:val="22"/>
-        </w:rPr>
-      </w:pPr>
-    </w:p>
-    <w:p>
-      <w:pPr>
-        <w:rPr>
-          <w:rFonts w:cs="Arial"/>
-          <w:szCs w:val="22"/>
-        </w:rPr>
-      </w:pPr>
-      <w:r>
-        <w:rPr>
-          <w:rFonts w:cs="Arial"/>
-          <w:noProof/>
-          <w:szCs w:val="22"/>
-        </w:rPr>
-        <w:drawing>
-          <wp:inline distT="0" distB="0" distL="0" distR="0" wp14:anchorId="63A93FD8" wp14:editId="0F346EA1">
-            <wp:extent cx="2838596" cy="1790792"/>
-            <wp:effectExtent l="0" t="0" r="0" b="0"/>
-            <wp:docPr id="34" name="Picture 34"/>
-            <wp:cNvGraphicFramePr>
-              <a:graphicFrameLocks xmlns:a="http://schemas.openxmlformats.org/drawingml/2006/main" noChangeAspect="1"/>
-            </wp:cNvGraphicFramePr>
-            <a:graphic xmlns:a="http://schemas.openxmlformats.org/drawingml/2006/main">
-              <a:graphicData uri="http://schemas.openxmlformats.org/drawingml/2006/picture">
-                <pic:pic xmlns:pic="http://schemas.openxmlformats.org/drawingml/2006/picture">
-                  <pic:nvPicPr>
-                    <pic:cNvPr id="34" name="Picture 34"/>
-                    <pic:cNvPicPr/>
-                  </pic:nvPicPr>
-                  <pic:blipFill>
-                    <a:blip r:embed="rId45">
-                      <a:extLst>
-                        <a:ext uri="{28A0092B-C50C-407E-A947-70E740481C1C}">
-                          <a14:useLocalDpi xmlns:a14="http://schemas.microsoft.com/office/drawing/2010/main" val="0"/>
-                        </a:ext>
-                      </a:extLst>
-                    </a:blip>
-                    <a:stretch>
-                      <a:fillRect/>
-                    </a:stretch>
-                  </pic:blipFill>
-                  <pic:spPr>
-                    <a:xfrm>
-                      <a:off x="0" y="0"/>
-                      <a:ext cx="2838596" cy="1790792"/>
-                    </a:xfrm>
-                    <a:prstGeom prst="rect">
-                      <a:avLst/>
-                    </a:prstGeom>
-                  </pic:spPr>
-                </pic:pic>
-              </a:graphicData>
-            </a:graphic>
-          </wp:inline>
-        </w:drawing>
-      </w:r>
-    </w:p>
-    <w:p>
-      <w:pPr>
-        <w:rPr>
-          <w:rFonts w:cs="Arial"/>
-          <w:szCs w:val="22"/>
-        </w:rPr>
-      </w:pPr>
-    </w:p>
-    <w:p>
-      <w:pPr>
-        <w:rPr>
-          <w:rFonts w:cs="Arial"/>
-          <w:szCs w:val="22"/>
-        </w:rPr>
-      </w:pPr>
-    </w:p>
-    <w:p>
-      <w:pPr>
-        <w:rPr>
-          <w:rFonts w:cs="Arial"/>
-          <w:noProof/>
-          <w:szCs w:val="22"/>
-        </w:rPr>
-      </w:pPr>
-      <w:r>
-        <w:rPr>
-          <w:rFonts w:cs="Arial"/>
-          <w:noProof/>
-          <w:szCs w:val="22"/>
-        </w:rPr>
-        <w:drawing>
-          <wp:inline distT="0" distB="0" distL="0" distR="0" wp14:anchorId="1D366009" wp14:editId="28E8D566">
-            <wp:extent cx="2768742" cy="840087"/>
-            <wp:effectExtent l="0" t="0" r="0" b="0"/>
-            <wp:docPr id="35" name="Picture 35"/>
-            <wp:cNvGraphicFramePr>
-              <a:graphicFrameLocks xmlns:a="http://schemas.openxmlformats.org/drawingml/2006/main" noChangeAspect="1"/>
-            </wp:cNvGraphicFramePr>
-            <a:graphic xmlns:a="http://schemas.openxmlformats.org/drawingml/2006/main">
-              <a:graphicData uri="http://schemas.openxmlformats.org/drawingml/2006/picture">
-                <pic:pic xmlns:pic="http://schemas.openxmlformats.org/drawingml/2006/picture">
-                  <pic:nvPicPr>
-                    <pic:cNvPr id="35" name="Picture 35"/>
-                    <pic:cNvPicPr/>
-                  </pic:nvPicPr>
-                  <pic:blipFill>
-                    <a:blip r:embed="rId46">
-                      <a:extLst>
-                        <a:ext uri="{28A0092B-C50C-407E-A947-70E740481C1C}">
-                          <a14:useLocalDpi xmlns:a14="http://schemas.microsoft.com/office/drawing/2010/main" val="0"/>
-                        </a:ext>
-                      </a:extLst>
-                    </a:blip>
-                    <a:stretch>
-                      <a:fillRect/>
-                    </a:stretch>
-                  </pic:blipFill>
-                  <pic:spPr>
-                    <a:xfrm>
-                      <a:off x="0" y="0"/>
-                      <a:ext cx="2768742" cy="840087"/>
-                    </a:xfrm>
-                    <a:prstGeom prst="rect">
-                      <a:avLst/>
-                    </a:prstGeom>
-                  </pic:spPr>
-                </pic:pic>
-              </a:graphicData>
-            </a:graphic>
-          </wp:inline>
-        </w:drawing>
-      </w:r>
-    </w:p>
-    <w:p>
-      <w:pPr>
-        <w:rPr>
-          <w:rFonts w:cs="Arial"/>
-          <w:noProof/>
-          <w:szCs w:val="22"/>
-        </w:rPr>
-      </w:pPr>
-    </w:p>
-    <w:p>
-      <w:pPr>
-        <w:rPr>
-          <w:rFonts w:cs="Arial"/>
-          <w:szCs w:val="22"/>
-        </w:rPr>
-      </w:pPr>
-      <w:r>
-        <w:rPr>
-          <w:rFonts w:cs="Arial"/>
-          <w:noProof/>
-          <w:szCs w:val="22"/>
-        </w:rPr>
-        <w:drawing>
-          <wp:inline distT="0" distB="0" distL="0" distR="0" wp14:anchorId="165487DF" wp14:editId="26A3B623">
-            <wp:extent cx="2971953" cy="901746"/>
-            <wp:effectExtent l="0" t="0" r="0" b="0"/>
-            <wp:docPr id="36" name="Picture 36"/>
-            <wp:cNvGraphicFramePr>
-              <a:graphicFrameLocks xmlns:a="http://schemas.openxmlformats.org/drawingml/2006/main" noChangeAspect="1"/>
-            </wp:cNvGraphicFramePr>
-            <a:graphic xmlns:a="http://schemas.openxmlformats.org/drawingml/2006/main">
-              <a:graphicData uri="http://schemas.openxmlformats.org/drawingml/2006/picture">
-                <pic:pic xmlns:pic="http://schemas.openxmlformats.org/drawingml/2006/picture">
-                  <pic:nvPicPr>
-                    <pic:cNvPr id="36" name="Picture 36"/>
-                    <pic:cNvPicPr/>
-                  </pic:nvPicPr>
-                  <pic:blipFill>
-                    <a:blip r:embed="rId46">
-                      <a:extLst>
-                        <a:ext uri="{28A0092B-C50C-407E-A947-70E740481C1C}">
-                          <a14:useLocalDpi xmlns:a14="http://schemas.microsoft.com/office/drawing/2010/main" val="0"/>
-                        </a:ext>
-                      </a:extLst>
-                    </a:blip>
-                    <a:stretch>
-                      <a:fillRect/>
-                    </a:stretch>
-                  </pic:blipFill>
-                  <pic:spPr>
-                    <a:xfrm>
-                      <a:off x="0" y="0"/>
-                      <a:ext cx="2971953" cy="901746"/>
-                    </a:xfrm>
-                    <a:prstGeom prst="rect">
-                      <a:avLst/>
-                    </a:prstGeom>
-                  </pic:spPr>
-                </pic:pic>
-              </a:graphicData>
-            </a:graphic>
-          </wp:inline>
-        </w:drawing>
-      </w:r>
-    </w:p>
-    <w:p>
-      <w:pPr>
-        <w:rPr>
-          <w:rFonts w:cs="Arial"/>
-          <w:szCs w:val="22"/>
-        </w:rPr>
-      </w:pPr>
-    </w:p>
-    <w:p>
-      <w:pPr>
-        <w:rPr>
-          <w:rFonts w:cs="Arial"/>
-          <w:szCs w:val="22"/>
-        </w:rPr>
-      </w:pPr>
-    </w:p>
-    <w:p>
-      <w:pPr>
-        <w:rPr>
-          <w:rFonts w:cs="Arial"/>
-          <w:szCs w:val="22"/>
-        </w:rPr>
-      </w:pPr>
-    </w:p>
-    <w:p>
-      <w:pPr>
-        <w:rPr>
-          <w:rFonts w:cs="Arial"/>
-          <w:szCs w:val="22"/>
-        </w:rPr>
-      </w:pPr>
-      <w:r>
-        <w:rPr>
-          <w:rFonts w:cs="Arial"/>
-          <w:noProof/>
-          <w:szCs w:val="22"/>
-        </w:rPr>
-        <w:drawing>
-          <wp:inline distT="0" distB="0" distL="0" distR="0" wp14:anchorId="5747620C" wp14:editId="0CDAA407">
-            <wp:extent cx="2045497" cy="692186"/>
-            <wp:effectExtent l="0" t="0" r="0" b="0"/>
-            <wp:docPr id="37" name="Picture 37"/>
-            <wp:cNvGraphicFramePr>
-              <a:graphicFrameLocks xmlns:a="http://schemas.openxmlformats.org/drawingml/2006/main" noChangeAspect="1"/>
-            </wp:cNvGraphicFramePr>
-            <a:graphic xmlns:a="http://schemas.openxmlformats.org/drawingml/2006/main">
-              <a:graphicData uri="http://schemas.openxmlformats.org/drawingml/2006/picture">
-                <pic:pic xmlns:pic="http://schemas.openxmlformats.org/drawingml/2006/picture">
-                  <pic:nvPicPr>
-                    <pic:cNvPr id="37" name="Picture 37"/>
-                    <pic:cNvPicPr/>
-                  </pic:nvPicPr>
-                  <pic:blipFill>
-                    <a:blip r:embed="rId47">
-                      <a:extLst>
-                        <a:ext uri="{28A0092B-C50C-407E-A947-70E740481C1C}">
-                          <a14:useLocalDpi xmlns:a14="http://schemas.microsoft.com/office/drawing/2010/main" val="0"/>
-                        </a:ext>
-                      </a:extLst>
-                    </a:blip>
-                    <a:stretch>
-                      <a:fillRect/>
-                    </a:stretch>
-                  </pic:blipFill>
-                  <pic:spPr>
-                    <a:xfrm>
-                      <a:off x="0" y="0"/>
-                      <a:ext cx="2045497" cy="692186"/>
+                      <a:ext cx="4158955" cy="1407370"/>
                     </a:xfrm>
                     <a:prstGeom prst="rect">
                       <a:avLst/>
@@ -10094,27 +9682,12 @@
       <w:pPr>
         <w:pStyle w:val="Heading2"/>
       </w:pPr>
-      <w:bookmarkStart w:id="47" w:name="_Toc116387828"/>
+      <w:bookmarkStart w:id="22" w:name="_Toc116387828"/>
       <w:r>
         <w:lastRenderedPageBreak/>
-        <w:t xml:space="preserve">Test </w:t>
+        <w:t>Test Data</w:t>
       </w:r>
-      <w:commentRangeStart w:id="48"/>
-      <w:r>
-        <w:t>Data</w:t>
-      </w:r>
-      <w:commentRangeEnd w:id="48"/>
-      <w:r>
-        <w:rPr>
-          <w:rStyle w:val="CommentReference"/>
-          <w:rFonts w:cs="Times New Roman"/>
-          <w:b w:val="0"/>
-          <w:bCs w:val="0"/>
-          <w:iCs w:val="0"/>
-        </w:rPr>
-        <w:commentReference w:id="48"/>
-      </w:r>
-      <w:bookmarkEnd w:id="47"/>
+      <w:bookmarkEnd w:id="22"/>
     </w:p>
     <w:tbl>
       <w:tblPr>
@@ -10123,17 +9696,17 @@
         <w:tblLook w:val="04A0" w:firstRow="1" w:lastRow="0" w:firstColumn="1" w:lastColumn="0" w:noHBand="0" w:noVBand="1"/>
       </w:tblPr>
       <w:tblGrid>
-        <w:gridCol w:w="1695"/>
-        <w:gridCol w:w="1056"/>
-        <w:gridCol w:w="941"/>
-        <w:gridCol w:w="1023"/>
-        <w:gridCol w:w="692"/>
-        <w:gridCol w:w="713"/>
-        <w:gridCol w:w="692"/>
-        <w:gridCol w:w="692"/>
-        <w:gridCol w:w="848"/>
-        <w:gridCol w:w="692"/>
-        <w:gridCol w:w="692"/>
+        <w:gridCol w:w="1737"/>
+        <w:gridCol w:w="876"/>
+        <w:gridCol w:w="961"/>
+        <w:gridCol w:w="1046"/>
+        <w:gridCol w:w="705"/>
+        <w:gridCol w:w="726"/>
+        <w:gridCol w:w="705"/>
+        <w:gridCol w:w="705"/>
+        <w:gridCol w:w="865"/>
+        <w:gridCol w:w="705"/>
+        <w:gridCol w:w="705"/>
       </w:tblGrid>
       <w:tr>
         <w:trPr>
@@ -10199,19 +9772,11 @@
                 <w:b/>
               </w:rPr>
             </w:pPr>
-            <w:commentRangeStart w:id="49"/>
             <w:r>
               <w:rPr>
                 <w:b/>
               </w:rPr>
               <w:t>1</w:t>
-            </w:r>
-            <w:commentRangeEnd w:id="49"/>
-            <w:r>
-              <w:rPr>
-                <w:rStyle w:val="CommentReference"/>
-              </w:rPr>
-              <w:commentReference w:id="49"/>
             </w:r>
           </w:p>
         </w:tc>
@@ -10886,15 +10451,7 @@
               <w:cnfStyle w:val="000000100000" w:firstRow="0" w:lastRow="0" w:firstColumn="0" w:lastColumn="0" w:oddVBand="0" w:evenVBand="0" w:oddHBand="1" w:evenHBand="0" w:firstRowFirstColumn="0" w:firstRowLastColumn="0" w:lastRowFirstColumn="0" w:lastRowLastColumn="0"/>
             </w:pPr>
             <w:r>
-              <w:t xml:space="preserve">A chore for the </w:t>
-            </w:r>
-            <w:proofErr w:type="gramStart"/>
-            <w:r>
-              <w:t>drive way</w:t>
-            </w:r>
-            <w:proofErr w:type="gramEnd"/>
-            <w:r>
-              <w:t>.</w:t>
+              <w:t>A chore for the drive way.</w:t>
             </w:r>
           </w:p>
         </w:tc>
@@ -10914,15 +10471,7 @@
               <w:cnfStyle w:val="000000100000" w:firstRow="0" w:lastRow="0" w:firstColumn="0" w:lastColumn="0" w:oddVBand="0" w:evenVBand="0" w:oddHBand="1" w:evenHBand="0" w:firstRowFirstColumn="0" w:firstRowLastColumn="0" w:lastRowFirstColumn="0" w:lastRowLastColumn="0"/>
             </w:pPr>
             <w:r>
-              <w:t xml:space="preserve">A chore for the main </w:t>
-            </w:r>
-            <w:proofErr w:type="gramStart"/>
-            <w:r>
-              <w:t>bed room</w:t>
-            </w:r>
-            <w:proofErr w:type="gramEnd"/>
-            <w:r>
-              <w:t>.</w:t>
+              <w:t>A chore for the main bed room.</w:t>
             </w:r>
           </w:p>
         </w:tc>
@@ -11587,11 +11136,9 @@
             <w:pPr>
               <w:cnfStyle w:val="000000000000" w:firstRow="0" w:lastRow="0" w:firstColumn="0" w:lastColumn="0" w:oddVBand="0" w:evenVBand="0" w:oddHBand="0" w:evenHBand="0" w:firstRowFirstColumn="0" w:firstRowLastColumn="0" w:lastRowFirstColumn="0" w:lastRowLastColumn="0"/>
             </w:pPr>
-            <w:proofErr w:type="gramStart"/>
             <w:r>
               <w:t>Drive way</w:t>
             </w:r>
-            <w:proofErr w:type="gramEnd"/>
           </w:p>
         </w:tc>
         <w:tc>
@@ -11610,13 +11157,8 @@
               <w:cnfStyle w:val="000000000000" w:firstRow="0" w:lastRow="0" w:firstColumn="0" w:lastColumn="0" w:oddVBand="0" w:evenVBand="0" w:oddHBand="0" w:evenHBand="0" w:firstRowFirstColumn="0" w:firstRowLastColumn="0" w:lastRowFirstColumn="0" w:lastRowLastColumn="0"/>
             </w:pPr>
             <w:r>
-              <w:t xml:space="preserve">Mad </w:t>
-            </w:r>
-            <w:proofErr w:type="gramStart"/>
-            <w:r>
-              <w:t>bed room</w:t>
-            </w:r>
-            <w:proofErr w:type="gramEnd"/>
+              <w:t>Mad bed room</w:t>
+            </w:r>
           </w:p>
         </w:tc>
       </w:tr>
@@ -11705,19 +11247,11 @@
                 <w:b/>
               </w:rPr>
             </w:pPr>
-            <w:commentRangeStart w:id="50"/>
             <w:r>
               <w:rPr>
                 <w:b/>
               </w:rPr>
               <w:t>1</w:t>
-            </w:r>
-            <w:commentRangeEnd w:id="50"/>
-            <w:r>
-              <w:rPr>
-                <w:rStyle w:val="CommentReference"/>
-              </w:rPr>
-              <w:commentReference w:id="50"/>
             </w:r>
           </w:p>
         </w:tc>
@@ -13825,12 +13359,12 @@
         <w:tblLook w:val="04A0" w:firstRow="1" w:lastRow="0" w:firstColumn="1" w:lastColumn="0" w:noHBand="0" w:noVBand="1"/>
       </w:tblPr>
       <w:tblGrid>
-        <w:gridCol w:w="1745"/>
-        <w:gridCol w:w="1119"/>
-        <w:gridCol w:w="734"/>
-        <w:gridCol w:w="734"/>
-        <w:gridCol w:w="687"/>
-        <w:gridCol w:w="687"/>
+        <w:gridCol w:w="1746"/>
+        <w:gridCol w:w="1040"/>
+        <w:gridCol w:w="744"/>
+        <w:gridCol w:w="744"/>
+        <w:gridCol w:w="716"/>
+        <w:gridCol w:w="716"/>
         <w:gridCol w:w="806"/>
         <w:gridCol w:w="806"/>
         <w:gridCol w:w="806"/>
@@ -13901,19 +13435,11 @@
                 <w:b/>
               </w:rPr>
             </w:pPr>
-            <w:commentRangeStart w:id="51"/>
             <w:r>
               <w:rPr>
                 <w:b/>
               </w:rPr>
               <w:t>1</w:t>
-            </w:r>
-            <w:commentRangeEnd w:id="51"/>
-            <w:r>
-              <w:rPr>
-                <w:rStyle w:val="CommentReference"/>
-              </w:rPr>
-              <w:commentReference w:id="51"/>
             </w:r>
           </w:p>
         </w:tc>
@@ -14918,19 +14444,11 @@
                 <w:b/>
               </w:rPr>
             </w:pPr>
-            <w:commentRangeStart w:id="52"/>
             <w:r>
               <w:rPr>
                 <w:b/>
               </w:rPr>
               <w:t>1</w:t>
-            </w:r>
-            <w:commentRangeEnd w:id="52"/>
-            <w:r>
-              <w:rPr>
-                <w:rStyle w:val="CommentReference"/>
-              </w:rPr>
-              <w:commentReference w:id="52"/>
             </w:r>
           </w:p>
         </w:tc>
@@ -15859,17 +15377,17 @@
         <w:tblLook w:val="04A0" w:firstRow="1" w:lastRow="0" w:firstColumn="1" w:lastColumn="0" w:noHBand="0" w:noVBand="1"/>
       </w:tblPr>
       <w:tblGrid>
-        <w:gridCol w:w="1746"/>
-        <w:gridCol w:w="1119"/>
-        <w:gridCol w:w="740"/>
+        <w:gridCol w:w="1745"/>
+        <w:gridCol w:w="1071"/>
+        <w:gridCol w:w="746"/>
         <w:gridCol w:w="806"/>
-        <w:gridCol w:w="756"/>
-        <w:gridCol w:w="740"/>
+        <w:gridCol w:w="758"/>
+        <w:gridCol w:w="748"/>
         <w:gridCol w:w="806"/>
-        <w:gridCol w:w="756"/>
-        <w:gridCol w:w="740"/>
+        <w:gridCol w:w="758"/>
+        <w:gridCol w:w="748"/>
         <w:gridCol w:w="806"/>
-        <w:gridCol w:w="721"/>
+        <w:gridCol w:w="744"/>
       </w:tblGrid>
       <w:tr>
         <w:trPr>
@@ -15935,19 +15453,11 @@
                 <w:b/>
               </w:rPr>
             </w:pPr>
-            <w:commentRangeStart w:id="53"/>
             <w:r>
               <w:rPr>
                 <w:b/>
               </w:rPr>
               <w:t>1</w:t>
-            </w:r>
-            <w:commentRangeEnd w:id="53"/>
-            <w:r>
-              <w:rPr>
-                <w:rStyle w:val="CommentReference"/>
-              </w:rPr>
-              <w:commentReference w:id="53"/>
             </w:r>
           </w:p>
         </w:tc>
@@ -16881,37 +16391,22 @@
           <w:bottom w:val="single" w:sz="4" w:space="1" w:color="auto"/>
         </w:pBdr>
       </w:pPr>
-      <w:bookmarkStart w:id="54" w:name="_Toc116387829"/>
+      <w:bookmarkStart w:id="23" w:name="_Toc116387829"/>
       <w:r>
         <w:lastRenderedPageBreak/>
         <w:t>TECHNICAL REQUIREMENTS</w:t>
       </w:r>
-      <w:bookmarkEnd w:id="54"/>
+      <w:bookmarkEnd w:id="23"/>
     </w:p>
     <w:p>
       <w:pPr>
         <w:pStyle w:val="Heading2"/>
       </w:pPr>
-      <w:bookmarkStart w:id="55" w:name="_Toc116387830"/>
+      <w:bookmarkStart w:id="24" w:name="_Toc116387830"/>
       <w:r>
-        <w:t xml:space="preserve">System </w:t>
+        <w:t>System Environment</w:t>
       </w:r>
-      <w:commentRangeStart w:id="56"/>
-      <w:r>
-        <w:t>Environment</w:t>
-      </w:r>
-      <w:commentRangeEnd w:id="56"/>
-      <w:r>
-        <w:rPr>
-          <w:rStyle w:val="CommentReference"/>
-          <w:rFonts w:cs="Times New Roman"/>
-          <w:b w:val="0"/>
-          <w:bCs w:val="0"/>
-          <w:iCs w:val="0"/>
-        </w:rPr>
-        <w:commentReference w:id="56"/>
-      </w:r>
-      <w:bookmarkEnd w:id="55"/>
+      <w:bookmarkEnd w:id="24"/>
     </w:p>
     <w:p>
       <w:r>
@@ -16964,26 +16459,11 @@
       <w:pPr>
         <w:pStyle w:val="Heading2"/>
       </w:pPr>
-      <w:bookmarkStart w:id="57" w:name="_Toc116387831"/>
+      <w:bookmarkStart w:id="25" w:name="_Toc116387831"/>
       <w:r>
-        <w:t xml:space="preserve">Start-up </w:t>
+        <w:t>Start-up Instructions</w:t>
       </w:r>
-      <w:commentRangeStart w:id="58"/>
-      <w:r>
-        <w:t>Instructions</w:t>
-      </w:r>
-      <w:commentRangeEnd w:id="58"/>
-      <w:r>
-        <w:rPr>
-          <w:rStyle w:val="CommentReference"/>
-          <w:rFonts w:cs="Times New Roman"/>
-          <w:b w:val="0"/>
-          <w:bCs w:val="0"/>
-          <w:iCs w:val="0"/>
-        </w:rPr>
-        <w:commentReference w:id="58"/>
-      </w:r>
-      <w:bookmarkEnd w:id="57"/>
+      <w:bookmarkEnd w:id="25"/>
     </w:p>
     <w:p>
       <w:r>
@@ -17045,31 +16525,28 @@
       <w:r>
         <w:t xml:space="preserve"> within the project.</w:t>
       </w:r>
+      <w:r>
+        <w:t xml:space="preserve"> The system can also be run </w:t>
+      </w:r>
+      <w:r>
+        <w:t xml:space="preserve">from </w:t>
+      </w:r>
+      <w:r>
+        <w:t>IntelliJ</w:t>
+      </w:r>
+      <w:r>
+        <w:t xml:space="preserve"> by importing the solution file.</w:t>
+      </w:r>
     </w:p>
     <w:p>
       <w:pPr>
         <w:pStyle w:val="Heading2"/>
       </w:pPr>
-      <w:bookmarkStart w:id="59" w:name="_Toc116387832"/>
+      <w:bookmarkStart w:id="26" w:name="_Toc116387832"/>
       <w:r>
-        <w:t xml:space="preserve">Logins &amp; </w:t>
+        <w:t>Logins &amp; Passwords</w:t>
       </w:r>
-      <w:commentRangeStart w:id="60"/>
-      <w:r>
-        <w:t>Passwords</w:t>
-      </w:r>
-      <w:commentRangeEnd w:id="60"/>
-      <w:r>
-        <w:rPr>
-          <w:rStyle w:val="CommentReference"/>
-          <w:rFonts w:cs="Times New Roman"/>
-          <w:b w:val="0"/>
-          <w:bCs w:val="0"/>
-          <w:iCs w:val="0"/>
-        </w:rPr>
-        <w:commentReference w:id="60"/>
-      </w:r>
-      <w:bookmarkEnd w:id="59"/>
+      <w:bookmarkEnd w:id="26"/>
     </w:p>
     <w:p>
       <w:r>
@@ -17092,7 +16569,7 @@
                     <pic:cNvPicPr/>
                   </pic:nvPicPr>
                   <pic:blipFill>
-                    <a:blip r:embed="rId48">
+                    <a:blip r:embed="rId45">
                       <a:extLst>
                         <a:ext uri="{28A0092B-C50C-407E-A947-70E740481C1C}">
                           <a14:useLocalDpi xmlns:a14="http://schemas.microsoft.com/office/drawing/2010/main" val="0"/>
@@ -17128,1611 +16605,6 @@
     </w:sectPr>
   </w:body>
 </w:document>
-</file>
-
-<file path=word/comments.xml><?xml version="1.0" encoding="utf-8"?>
-<w:comments xmlns:wpc="http://schemas.microsoft.com/office/word/2010/wordprocessingCanvas" xmlns:cx="http://schemas.microsoft.com/office/drawing/2014/chartex" xmlns:cx1="http://schemas.microsoft.com/office/drawing/2015/9/8/chartex" xmlns:cx2="http://schemas.microsoft.com/office/drawing/2015/10/21/chartex" xmlns:cx3="http://schemas.microsoft.com/office/drawing/2016/5/9/chartex" xmlns:cx4="http://schemas.microsoft.com/office/drawing/2016/5/10/chartex" xmlns:cx5="http://schemas.microsoft.com/office/drawing/2016/5/11/chartex" xmlns:cx6="http://schemas.microsoft.com/office/drawing/2016/5/12/chartex" xmlns:cx7="http://schemas.microsoft.com/office/drawing/2016/5/13/chartex" xmlns:cx8="http://schemas.microsoft.com/office/drawing/2016/5/14/chartex" xmlns:mc="http://schemas.openxmlformats.org/markup-compatibility/2006" xmlns:aink="http://schemas.microsoft.com/office/drawing/2016/ink" xmlns:am3d="http://schemas.microsoft.com/office/drawing/2017/model3d" xmlns:o="urn:schemas-microsoft-com:office:office" xmlns:oel="http://schemas.microsoft.com/office/2019/extlst" xmlns:r="http://schemas.openxmlformats.org/officeDocument/2006/relationships" xmlns:m="http://schemas.openxmlformats.org/officeDocument/2006/math" xmlns:v="urn:schemas-microsoft-com:vml" xmlns:wp14="http://schemas.microsoft.com/office/word/2010/wordprocessingDrawing" xmlns:wp="http://schemas.openxmlformats.org/drawingml/2006/wordprocessingDrawing" xmlns:w10="urn:schemas-microsoft-com:office:word" xmlns:w="http://schemas.openxmlformats.org/wordprocessingml/2006/main" xmlns:w14="http://schemas.microsoft.com/office/word/2010/wordml" xmlns:w15="http://schemas.microsoft.com/office/word/2012/wordml" xmlns:w16cex="http://schemas.microsoft.com/office/word/2018/wordml/cex" xmlns:w16cid="http://schemas.microsoft.com/office/word/2016/wordml/cid" xmlns:w16="http://schemas.microsoft.com/office/word/2018/wordml" xmlns:w16sdtdh="http://schemas.microsoft.com/office/word/2020/wordml/sdtdatahash" xmlns:w16se="http://schemas.microsoft.com/office/word/2015/wordml/symex" xmlns:wpg="http://schemas.microsoft.com/office/word/2010/wordprocessingGroup" xmlns:wpi="http://schemas.microsoft.com/office/word/2010/wordprocessingInk" xmlns:wne="http://schemas.microsoft.com/office/word/2006/wordml" xmlns:wps="http://schemas.microsoft.com/office/word/2010/wordprocessingShape" mc:Ignorable="w14 w15 w16se w16cid w16 w16cex w16sdtdh wp14">
-  <w:comment w:id="0" w:author="Nel, Janine (Ms) (Summerstrand Campus South)" w:date="2020-09-26T11:10:00Z" w:initials="NJ((CS">
-    <w:p>
-      <w:r>
-        <w:rPr>
-          <w:rStyle w:val="CommentReference"/>
-        </w:rPr>
-        <w:annotationRef/>
-      </w:r>
-    </w:p>
-    <w:p>
-      <w:r>
-        <w:t>The Implementation &amp; Construction document will cover all the required updates from the Elaboration document.  Additionally, the Use Case Development Plan, CRUD Analysis and Final UI Designs as well as Deployment considerations need to be included.</w:t>
-      </w:r>
-    </w:p>
-    <w:p/>
-    <w:p>
-      <w:r>
-        <w:t>No need to retype all the narratives, etc – just copy and paste and make the required changes as recommend after the Elaboration document assessment</w:t>
-      </w:r>
-    </w:p>
-  </w:comment>
-  <w:comment w:id="3" w:author="Nel, Janine (Ms) (Summerstrand Campus South)" w:date="2020-09-26T11:25:00Z" w:initials="NJ((CS">
-    <w:p>
-      <w:pPr>
-        <w:pStyle w:val="ListParagraph"/>
-        <w:ind w:left="0"/>
-        <w:rPr>
-          <w:rFonts w:cs="Arial"/>
-        </w:rPr>
-      </w:pPr>
-      <w:r>
-        <w:rPr>
-          <w:rStyle w:val="CommentReference"/>
-        </w:rPr>
-        <w:annotationRef/>
-      </w:r>
-    </w:p>
-    <w:p>
-      <w:pPr>
-        <w:pStyle w:val="ListParagraph"/>
-        <w:ind w:left="0"/>
-        <w:rPr>
-          <w:rFonts w:cs="Arial"/>
-        </w:rPr>
-      </w:pPr>
-      <w:r>
-        <w:rPr>
-          <w:rFonts w:cs="Arial"/>
-        </w:rPr>
-        <w:t>This will be an updated use case diagram based on feedback from the Elaboration document assessment.</w:t>
-      </w:r>
-    </w:p>
-    <w:p>
-      <w:pPr>
-        <w:pStyle w:val="ListParagraph"/>
-        <w:ind w:left="0"/>
-        <w:rPr>
-          <w:rFonts w:cs="Arial"/>
-        </w:rPr>
-      </w:pPr>
-    </w:p>
-    <w:p>
-      <w:pPr>
-        <w:pStyle w:val="CommentText"/>
-        <w:rPr>
-          <w:rFonts w:cs="Arial"/>
-          <w:color w:val="000000" w:themeColor="text1"/>
-        </w:rPr>
-      </w:pPr>
-    </w:p>
-    <w:p>
-      <w:pPr>
-        <w:pStyle w:val="CommentText"/>
-        <w:rPr>
-          <w:rFonts w:cs="Arial"/>
-          <w:b/>
-          <w:color w:val="000000" w:themeColor="text1"/>
-          <w:szCs w:val="22"/>
-        </w:rPr>
-      </w:pPr>
-      <w:r>
-        <w:rPr>
-          <w:rFonts w:cs="Arial"/>
-          <w:b/>
-          <w:color w:val="000000" w:themeColor="text1"/>
-          <w:szCs w:val="22"/>
-        </w:rPr>
-        <w:t xml:space="preserve">VERY NB:  </w:t>
-      </w:r>
-    </w:p>
-    <w:p>
-      <w:pPr>
-        <w:pStyle w:val="CommentText"/>
-      </w:pPr>
-      <w:r>
-        <w:rPr>
-          <w:rFonts w:cs="Arial"/>
-          <w:b/>
-          <w:color w:val="000000" w:themeColor="text1"/>
-          <w:szCs w:val="22"/>
-        </w:rPr>
-        <w:t xml:space="preserve">Please include </w:t>
-      </w:r>
-      <w:r>
-        <w:rPr>
-          <w:rFonts w:cs="Arial"/>
-          <w:b/>
-          <w:color w:val="000000" w:themeColor="text1"/>
-          <w:szCs w:val="22"/>
-        </w:rPr>
-        <w:t>U</w:t>
-      </w:r>
-      <w:r>
-        <w:rPr>
-          <w:rFonts w:cs="Arial"/>
-          <w:b/>
-          <w:color w:val="000000" w:themeColor="text1"/>
-          <w:szCs w:val="22"/>
-        </w:rPr>
-        <w:t xml:space="preserve">se </w:t>
-      </w:r>
-      <w:r>
-        <w:rPr>
-          <w:rFonts w:cs="Arial"/>
-          <w:b/>
-          <w:color w:val="000000" w:themeColor="text1"/>
-          <w:szCs w:val="22"/>
-        </w:rPr>
-        <w:t>Case ID</w:t>
-      </w:r>
-      <w:r>
-        <w:rPr>
-          <w:rFonts w:cs="Arial"/>
-          <w:b/>
-          <w:color w:val="000000" w:themeColor="text1"/>
-          <w:szCs w:val="22"/>
-        </w:rPr>
-        <w:t xml:space="preserve"> on the use case diagram as well</w:t>
-      </w:r>
-    </w:p>
-  </w:comment>
-  <w:comment w:id="6" w:author="Nel, Janine (Ms) (Summerstrand Campus South)" w:date="2020-09-26T11:26:00Z" w:initials="NJ((CS">
-    <w:p>
-      <w:pPr>
-        <w:pStyle w:val="CommentText"/>
-      </w:pPr>
-      <w:r>
-        <w:rPr>
-          <w:rStyle w:val="CommentReference"/>
-        </w:rPr>
-        <w:annotationRef/>
-      </w:r>
-    </w:p>
-    <w:p>
-      <w:pPr>
-        <w:pStyle w:val="CommentText"/>
-      </w:pPr>
-      <w:r>
-        <w:t>Decide who will be taking responsibility for the development of which specific use cases.  Also take into consideration the recommendations from the Elaboration feedback</w:t>
-      </w:r>
-    </w:p>
-    <w:p>
-      <w:pPr>
-        <w:pStyle w:val="CommentText"/>
-      </w:pPr>
-    </w:p>
-    <w:p>
-      <w:pPr>
-        <w:pStyle w:val="CommentText"/>
-      </w:pPr>
-      <w:r>
-        <w:t>Delete any empty rows from the tables below before submitting the final document</w:t>
-      </w:r>
-    </w:p>
-    <w:p>
-      <w:pPr>
-        <w:pStyle w:val="CommentText"/>
-      </w:pPr>
-    </w:p>
-  </w:comment>
-  <w:comment w:id="7" w:author="Nel, Janine (Ms) (Summerstrand Campus South)" w:date="2020-09-26T11:27:00Z" w:initials="NJ((CS">
-    <w:p>
-      <w:pPr>
-        <w:pStyle w:val="CommentText"/>
-      </w:pPr>
-      <w:r>
-        <w:rPr>
-          <w:rStyle w:val="CommentReference"/>
-        </w:rPr>
-        <w:annotationRef/>
-      </w:r>
-    </w:p>
-    <w:p>
-      <w:pPr>
-        <w:pStyle w:val="CommentText"/>
-      </w:pPr>
-      <w:r>
-        <w:t>Each team member must have a minimum of 2 use cases that does a CRUD operation (Create, Read, Update, Delete)</w:t>
-      </w:r>
-    </w:p>
-  </w:comment>
-  <w:comment w:id="8" w:author="Nel, Janine (Ms) (Summerstrand Campus South)" w:date="2020-09-26T11:28:00Z" w:initials="NJ((CS">
-    <w:p>
-      <w:pPr>
-        <w:pStyle w:val="CommentText"/>
-      </w:pPr>
-      <w:r>
-        <w:rPr>
-          <w:rStyle w:val="CommentReference"/>
-        </w:rPr>
-        <w:annotationRef/>
-      </w:r>
-    </w:p>
-    <w:p>
-      <w:pPr>
-        <w:pStyle w:val="CommentText"/>
-      </w:pPr>
-      <w:r>
-        <w:t>Each team member should have a minimum of 1 report/view.</w:t>
-      </w:r>
-    </w:p>
-    <w:p>
-      <w:pPr>
-        <w:pStyle w:val="CommentText"/>
-      </w:pPr>
-    </w:p>
-    <w:p>
-      <w:pPr>
-        <w:pStyle w:val="CommentText"/>
-      </w:pPr>
-      <w:r>
-        <w:t>This report must allow the user to enter certain criteria to retrieve a set of results.  The results should be ordered or sorted as well.</w:t>
-      </w:r>
-    </w:p>
-  </w:comment>
-  <w:comment w:id="11" w:author="Nel, Janine (Ms) (Summerstrand Campus South)" w:date="2020-09-26T12:48:00Z" w:initials="NJ((CS">
-    <w:p>
-      <w:pPr>
-        <w:pStyle w:val="Bulletlist"/>
-        <w:rPr>
-          <w:color w:val="000000" w:themeColor="text1"/>
-          <w:sz w:val="20"/>
-          <w:szCs w:val="20"/>
-        </w:rPr>
-      </w:pPr>
-      <w:r>
-        <w:rPr>
-          <w:rStyle w:val="CommentReference"/>
-        </w:rPr>
-        <w:annotationRef/>
-      </w:r>
-    </w:p>
-    <w:p>
-      <w:pPr>
-        <w:pStyle w:val="CommentText"/>
-      </w:pPr>
-      <w:r>
-        <w:t>Copy and paste the Guidelines from the Elaboration document and make any updates if required</w:t>
-      </w:r>
-    </w:p>
-    <w:p>
-      <w:pPr>
-        <w:pStyle w:val="CommentText"/>
-      </w:pPr>
-    </w:p>
-    <w:p>
-      <w:pPr>
-        <w:pStyle w:val="CommentText"/>
-      </w:pPr>
-      <w:r>
-        <w:t xml:space="preserve">During the final assessment, the criteria below will be used to assess the </w:t>
-      </w:r>
-      <w:r>
-        <w:rPr>
-          <w:b/>
-          <w:color w:val="C00000"/>
-        </w:rPr>
-        <w:t>Usability Component</w:t>
-      </w:r>
-      <w:r>
-        <w:rPr>
-          <w:color w:val="C00000"/>
-        </w:rPr>
-        <w:t xml:space="preserve"> </w:t>
-      </w:r>
-      <w:r>
-        <w:t>of your system:</w:t>
-      </w:r>
-    </w:p>
-    <w:p>
-      <w:pPr>
-        <w:pStyle w:val="Bulletlist"/>
-        <w:ind w:left="360"/>
-        <w:rPr>
-          <w:b/>
-          <w:sz w:val="20"/>
-          <w:szCs w:val="20"/>
-        </w:rPr>
-      </w:pPr>
-    </w:p>
-    <w:p>
-      <w:pPr>
-        <w:pStyle w:val="Bulletlist"/>
-        <w:ind w:left="360"/>
-        <w:rPr>
-          <w:rFonts w:ascii="Arial" w:hAnsi="Arial" w:cs="Arial"/>
-          <w:b/>
-          <w:color w:val="000000" w:themeColor="text1"/>
-          <w:sz w:val="20"/>
-          <w:szCs w:val="20"/>
-        </w:rPr>
-      </w:pPr>
-      <w:r>
-        <w:rPr>
-          <w:rFonts w:ascii="Arial" w:hAnsi="Arial" w:cs="Arial"/>
-          <w:b/>
-          <w:color w:val="000000" w:themeColor="text1"/>
-          <w:sz w:val="20"/>
-          <w:szCs w:val="20"/>
-        </w:rPr>
-        <w:t>Navigation &amp; Control</w:t>
-      </w:r>
-    </w:p>
-    <w:p>
-      <w:pPr>
-        <w:pStyle w:val="Bulletlist"/>
-        <w:ind w:left="360"/>
-        <w:rPr>
-          <w:rFonts w:ascii="Arial" w:eastAsia="Calibri" w:hAnsi="Arial" w:cs="Arial"/>
-          <w:sz w:val="20"/>
-          <w:szCs w:val="20"/>
-        </w:rPr>
-      </w:pPr>
-      <w:r>
-        <w:rPr>
-          <w:rFonts w:ascii="Arial" w:eastAsia="Calibri" w:hAnsi="Arial" w:cs="Arial"/>
-          <w:sz w:val="20"/>
-          <w:szCs w:val="20"/>
-        </w:rPr>
-        <w:t>How easy is it for the user to navigate through the system?</w:t>
-      </w:r>
-    </w:p>
-    <w:p>
-      <w:pPr>
-        <w:pStyle w:val="Bulletlist"/>
-        <w:ind w:left="360"/>
-        <w:rPr>
-          <w:rFonts w:ascii="Arial" w:hAnsi="Arial" w:cs="Arial"/>
-          <w:color w:val="000000" w:themeColor="text1"/>
-          <w:sz w:val="20"/>
-          <w:szCs w:val="20"/>
-        </w:rPr>
-      </w:pPr>
-      <w:r>
-        <w:rPr>
-          <w:rFonts w:ascii="Arial" w:eastAsia="Calibri" w:hAnsi="Arial" w:cs="Arial"/>
-          <w:sz w:val="20"/>
-          <w:szCs w:val="20"/>
-        </w:rPr>
-        <w:t>Have you used tabs, drop-down menus, buttons, or some other way to assist the user’s access / navigation to the functionality provided by the system?</w:t>
-      </w:r>
-    </w:p>
-    <w:p>
-      <w:pPr>
-        <w:pStyle w:val="Bulletlist"/>
-        <w:ind w:left="360"/>
-        <w:rPr>
-          <w:rFonts w:ascii="Arial" w:hAnsi="Arial" w:cs="Arial"/>
-          <w:b/>
-          <w:color w:val="000000" w:themeColor="text1"/>
-          <w:sz w:val="20"/>
-          <w:szCs w:val="20"/>
-        </w:rPr>
-      </w:pPr>
-    </w:p>
-    <w:p>
-      <w:pPr>
-        <w:pStyle w:val="Bulletlist"/>
-        <w:ind w:left="360"/>
-        <w:rPr>
-          <w:rFonts w:ascii="Arial" w:hAnsi="Arial" w:cs="Arial"/>
-          <w:b/>
-          <w:color w:val="000000" w:themeColor="text1"/>
-          <w:sz w:val="20"/>
-          <w:szCs w:val="20"/>
-        </w:rPr>
-      </w:pPr>
-      <w:r>
-        <w:rPr>
-          <w:rFonts w:ascii="Arial" w:hAnsi="Arial" w:cs="Arial"/>
-          <w:b/>
-          <w:color w:val="000000" w:themeColor="text1"/>
-          <w:sz w:val="20"/>
-          <w:szCs w:val="20"/>
-        </w:rPr>
-        <w:t>Support for User Efficiency</w:t>
-      </w:r>
-    </w:p>
-    <w:p>
-      <w:pPr>
-        <w:pStyle w:val="Bulletlist"/>
-        <w:ind w:left="360"/>
-        <w:rPr>
-          <w:rFonts w:ascii="Arial" w:eastAsia="Calibri" w:hAnsi="Arial" w:cs="Arial"/>
-          <w:sz w:val="20"/>
-          <w:szCs w:val="20"/>
-        </w:rPr>
-      </w:pPr>
-      <w:r>
-        <w:rPr>
-          <w:rFonts w:ascii="Arial" w:eastAsia="Calibri" w:hAnsi="Arial" w:cs="Arial"/>
-          <w:sz w:val="20"/>
-          <w:szCs w:val="20"/>
-        </w:rPr>
-        <w:t>How easy is it for the user to complete the task?</w:t>
-      </w:r>
-    </w:p>
-    <w:p>
-      <w:pPr>
-        <w:pStyle w:val="Bulletlist"/>
-        <w:ind w:left="360"/>
-        <w:rPr>
-          <w:rFonts w:ascii="Arial" w:eastAsia="Calibri" w:hAnsi="Arial" w:cs="Arial"/>
-          <w:sz w:val="20"/>
-          <w:szCs w:val="20"/>
-        </w:rPr>
-      </w:pPr>
-      <w:r>
-        <w:rPr>
-          <w:rFonts w:ascii="Arial" w:eastAsia="Calibri" w:hAnsi="Arial" w:cs="Arial"/>
-          <w:sz w:val="20"/>
-          <w:szCs w:val="20"/>
-        </w:rPr>
-        <w:t>Use of sub forms, tabs, datasheet views or similar functionality</w:t>
-      </w:r>
-    </w:p>
-    <w:p>
-      <w:pPr>
-        <w:pStyle w:val="Bulletlist"/>
-        <w:ind w:left="360"/>
-        <w:rPr>
-          <w:rFonts w:ascii="Arial" w:eastAsia="Calibri" w:hAnsi="Arial" w:cs="Arial"/>
-          <w:sz w:val="20"/>
-          <w:szCs w:val="20"/>
-        </w:rPr>
-      </w:pPr>
-      <w:r>
-        <w:rPr>
-          <w:rFonts w:ascii="Arial" w:eastAsia="Calibri" w:hAnsi="Arial" w:cs="Arial"/>
-          <w:sz w:val="20"/>
-          <w:szCs w:val="20"/>
-        </w:rPr>
-        <w:t>Relevant content should be included (not unnecessary data, but as much as possible to assist with task)</w:t>
-      </w:r>
-    </w:p>
-    <w:p>
-      <w:pPr>
-        <w:pStyle w:val="Bulletlist"/>
-        <w:ind w:left="360"/>
-        <w:rPr>
-          <w:rFonts w:ascii="Arial" w:hAnsi="Arial" w:cs="Arial"/>
-          <w:color w:val="000000" w:themeColor="text1"/>
-          <w:sz w:val="20"/>
-          <w:szCs w:val="20"/>
-        </w:rPr>
-      </w:pPr>
-      <w:r>
-        <w:rPr>
-          <w:rFonts w:ascii="Arial" w:eastAsia="Calibri" w:hAnsi="Arial" w:cs="Arial"/>
-          <w:sz w:val="20"/>
-          <w:szCs w:val="20"/>
-        </w:rPr>
-        <w:t>Is the utility/functionality correct and all-inclusive?</w:t>
-      </w:r>
-    </w:p>
-    <w:p>
-      <w:pPr>
-        <w:pStyle w:val="Bulletlist"/>
-        <w:ind w:left="360"/>
-        <w:rPr>
-          <w:rFonts w:ascii="Arial" w:hAnsi="Arial" w:cs="Arial"/>
-          <w:b/>
-          <w:color w:val="000000" w:themeColor="text1"/>
-          <w:sz w:val="20"/>
-          <w:szCs w:val="20"/>
-        </w:rPr>
-      </w:pPr>
-    </w:p>
-    <w:p>
-      <w:pPr>
-        <w:pStyle w:val="Bulletlist"/>
-        <w:ind w:left="360"/>
-        <w:rPr>
-          <w:rFonts w:ascii="Arial" w:hAnsi="Arial" w:cs="Arial"/>
-          <w:b/>
-          <w:color w:val="000000" w:themeColor="text1"/>
-          <w:sz w:val="20"/>
-          <w:szCs w:val="20"/>
-        </w:rPr>
-      </w:pPr>
-      <w:r>
-        <w:rPr>
-          <w:rFonts w:ascii="Arial" w:hAnsi="Arial" w:cs="Arial"/>
-          <w:b/>
-          <w:color w:val="000000" w:themeColor="text1"/>
-          <w:sz w:val="20"/>
-          <w:szCs w:val="20"/>
-        </w:rPr>
-        <w:t>Recognition rather than recall</w:t>
-      </w:r>
-    </w:p>
-    <w:p>
-      <w:pPr>
-        <w:pStyle w:val="Bulletlist"/>
-        <w:ind w:left="360"/>
-        <w:rPr>
-          <w:rFonts w:ascii="Arial" w:eastAsia="Calibri" w:hAnsi="Arial" w:cs="Arial"/>
-          <w:sz w:val="20"/>
-          <w:szCs w:val="20"/>
-        </w:rPr>
-      </w:pPr>
-      <w:r>
-        <w:rPr>
-          <w:rFonts w:ascii="Arial" w:eastAsia="Calibri" w:hAnsi="Arial" w:cs="Arial"/>
-          <w:sz w:val="20"/>
-          <w:szCs w:val="20"/>
-        </w:rPr>
-        <w:t>Lookups, searches, drop-down lists</w:t>
-      </w:r>
-    </w:p>
-    <w:p>
-      <w:pPr>
-        <w:pStyle w:val="Bulletlist"/>
-        <w:ind w:left="360"/>
-        <w:rPr>
-          <w:rFonts w:ascii="Arial" w:eastAsia="Calibri" w:hAnsi="Arial" w:cs="Arial"/>
-          <w:sz w:val="20"/>
-          <w:szCs w:val="20"/>
-        </w:rPr>
-      </w:pPr>
-      <w:r>
-        <w:rPr>
-          <w:rFonts w:ascii="Arial" w:eastAsia="Calibri" w:hAnsi="Arial" w:cs="Arial"/>
-          <w:sz w:val="20"/>
-          <w:szCs w:val="20"/>
-        </w:rPr>
-        <w:t>Consistent screen design within subsystem</w:t>
-      </w:r>
-    </w:p>
-    <w:p>
-      <w:pPr>
-        <w:pStyle w:val="Bulletlist"/>
-        <w:ind w:left="360"/>
-        <w:rPr>
-          <w:rFonts w:ascii="Arial" w:eastAsia="Calibri" w:hAnsi="Arial" w:cs="Arial"/>
-          <w:sz w:val="20"/>
-          <w:szCs w:val="20"/>
-        </w:rPr>
-      </w:pPr>
-      <w:r>
-        <w:rPr>
-          <w:rFonts w:ascii="Arial" w:eastAsia="Calibri" w:hAnsi="Arial" w:cs="Arial"/>
-          <w:sz w:val="20"/>
-          <w:szCs w:val="20"/>
-        </w:rPr>
-        <w:t>Use of buttons, controls and handling of events</w:t>
-      </w:r>
-    </w:p>
-    <w:p>
-      <w:pPr>
-        <w:pStyle w:val="Bulletlist"/>
-        <w:ind w:left="360"/>
-        <w:rPr>
-          <w:rFonts w:ascii="Arial" w:hAnsi="Arial" w:cs="Arial"/>
-          <w:b/>
-          <w:color w:val="000000" w:themeColor="text1"/>
-          <w:sz w:val="20"/>
-          <w:szCs w:val="20"/>
-        </w:rPr>
-      </w:pPr>
-    </w:p>
-    <w:p>
-      <w:pPr>
-        <w:pStyle w:val="Bulletlist"/>
-        <w:ind w:left="360"/>
-        <w:rPr>
-          <w:rFonts w:ascii="Arial" w:hAnsi="Arial" w:cs="Arial"/>
-          <w:b/>
-          <w:color w:val="000000" w:themeColor="text1"/>
-          <w:sz w:val="20"/>
-          <w:szCs w:val="20"/>
-        </w:rPr>
-      </w:pPr>
-      <w:r>
-        <w:rPr>
-          <w:rFonts w:ascii="Arial" w:hAnsi="Arial" w:cs="Arial"/>
-          <w:b/>
-          <w:color w:val="000000" w:themeColor="text1"/>
-          <w:sz w:val="20"/>
-          <w:szCs w:val="20"/>
-        </w:rPr>
-        <w:t>Aesthetic Design</w:t>
-      </w:r>
-    </w:p>
-    <w:p>
-      <w:pPr>
-        <w:pStyle w:val="Bulletlist"/>
-        <w:ind w:left="360"/>
-        <w:rPr>
-          <w:rFonts w:ascii="Arial" w:eastAsia="Calibri" w:hAnsi="Arial" w:cs="Arial"/>
-          <w:sz w:val="20"/>
-          <w:szCs w:val="20"/>
-        </w:rPr>
-      </w:pPr>
-      <w:r>
-        <w:rPr>
-          <w:rFonts w:ascii="Arial" w:eastAsia="Calibri" w:hAnsi="Arial" w:cs="Arial"/>
-          <w:sz w:val="20"/>
-          <w:szCs w:val="20"/>
-        </w:rPr>
-        <w:t>Layout of screen elements</w:t>
-      </w:r>
-    </w:p>
-    <w:p>
-      <w:pPr>
-        <w:pStyle w:val="Bulletlist"/>
-        <w:ind w:left="360"/>
-        <w:rPr>
-          <w:rFonts w:ascii="Arial" w:eastAsia="Calibri" w:hAnsi="Arial" w:cs="Arial"/>
-          <w:sz w:val="20"/>
-          <w:szCs w:val="20"/>
-        </w:rPr>
-      </w:pPr>
-      <w:r>
-        <w:rPr>
-          <w:rFonts w:ascii="Arial" w:eastAsia="Calibri" w:hAnsi="Arial" w:cs="Arial"/>
-          <w:sz w:val="20"/>
-          <w:szCs w:val="20"/>
-        </w:rPr>
-        <w:t>Use of colour, White space (not too much, or too little)</w:t>
-      </w:r>
-    </w:p>
-    <w:p>
-      <w:pPr>
-        <w:pStyle w:val="Bulletlist"/>
-        <w:ind w:left="360"/>
-        <w:rPr>
-          <w:rFonts w:ascii="Arial" w:hAnsi="Arial" w:cs="Arial"/>
-          <w:color w:val="000000" w:themeColor="text1"/>
-          <w:sz w:val="20"/>
-          <w:szCs w:val="20"/>
-        </w:rPr>
-      </w:pPr>
-      <w:r>
-        <w:rPr>
-          <w:rFonts w:ascii="Arial" w:eastAsia="Calibri" w:hAnsi="Arial" w:cs="Arial"/>
-          <w:sz w:val="20"/>
-          <w:szCs w:val="20"/>
-        </w:rPr>
-        <w:t>Avoid cluttering of screen or wasted space</w:t>
-      </w:r>
-    </w:p>
-    <w:p>
-      <w:pPr>
-        <w:pStyle w:val="Bulletlist"/>
-        <w:ind w:left="360"/>
-        <w:rPr>
-          <w:rFonts w:ascii="Arial" w:hAnsi="Arial" w:cs="Arial"/>
-          <w:b/>
-          <w:color w:val="000000" w:themeColor="text1"/>
-          <w:sz w:val="20"/>
-          <w:szCs w:val="20"/>
-        </w:rPr>
-      </w:pPr>
-    </w:p>
-    <w:p>
-      <w:pPr>
-        <w:pStyle w:val="Bulletlist"/>
-        <w:ind w:left="360"/>
-        <w:rPr>
-          <w:rFonts w:ascii="Arial" w:hAnsi="Arial" w:cs="Arial"/>
-          <w:b/>
-          <w:color w:val="000000" w:themeColor="text1"/>
-          <w:sz w:val="20"/>
-          <w:szCs w:val="20"/>
-        </w:rPr>
-      </w:pPr>
-      <w:r>
-        <w:rPr>
-          <w:rFonts w:ascii="Arial" w:hAnsi="Arial" w:cs="Arial"/>
-          <w:b/>
-          <w:color w:val="000000" w:themeColor="text1"/>
-          <w:sz w:val="20"/>
-          <w:szCs w:val="20"/>
-        </w:rPr>
-        <w:t>Error prevention / recovery</w:t>
-      </w:r>
-    </w:p>
-    <w:p>
-      <w:pPr>
-        <w:pStyle w:val="Bulletlist"/>
-        <w:ind w:left="360"/>
-        <w:rPr>
-          <w:rFonts w:ascii="Arial" w:eastAsia="Calibri" w:hAnsi="Arial" w:cs="Arial"/>
-          <w:sz w:val="20"/>
-          <w:szCs w:val="20"/>
-        </w:rPr>
-      </w:pPr>
-      <w:r>
-        <w:rPr>
-          <w:rFonts w:ascii="Arial" w:eastAsia="Calibri" w:hAnsi="Arial" w:cs="Arial"/>
-          <w:sz w:val="20"/>
-          <w:szCs w:val="20"/>
-        </w:rPr>
-        <w:t>Provide meaningful messages</w:t>
-      </w:r>
-    </w:p>
-    <w:p>
-      <w:pPr>
-        <w:pStyle w:val="Bulletlist"/>
-        <w:ind w:left="360"/>
-      </w:pPr>
-      <w:r>
-        <w:rPr>
-          <w:rFonts w:ascii="Arial" w:eastAsia="Calibri" w:hAnsi="Arial" w:cs="Arial"/>
-          <w:sz w:val="20"/>
-          <w:szCs w:val="20"/>
-        </w:rPr>
-        <w:t>What measure have been put in place to prevent error from occurring</w:t>
-      </w:r>
-    </w:p>
-  </w:comment>
-  <w:comment w:id="15" w:author="Nel, Janine (Ms) (Summerstrand Campus South)" w:date="2020-05-12T09:30:00Z" w:initials="NJ((CS">
-    <w:p>
-      <w:pPr>
-        <w:pStyle w:val="Bulletlist"/>
-        <w:rPr>
-          <w:rFonts w:eastAsia="Calibri"/>
-          <w:b/>
-          <w:color w:val="000000" w:themeColor="text1"/>
-          <w:sz w:val="28"/>
-          <w:szCs w:val="20"/>
-        </w:rPr>
-      </w:pPr>
-      <w:r>
-        <w:rPr>
-          <w:rStyle w:val="CommentReference"/>
-        </w:rPr>
-        <w:annotationRef/>
-      </w:r>
-    </w:p>
-    <w:p>
-      <w:pPr>
-        <w:pStyle w:val="Bulletlist"/>
-        <w:rPr>
-          <w:rFonts w:ascii="Arial" w:eastAsia="Times New Roman" w:hAnsi="Arial" w:cs="Times New Roman"/>
-          <w:color w:val="auto"/>
-          <w:sz w:val="20"/>
-          <w:szCs w:val="20"/>
-          <w:lang w:val="en-US" w:eastAsia="en-US"/>
-        </w:rPr>
-      </w:pPr>
-      <w:r>
-        <w:rPr>
-          <w:rFonts w:ascii="Arial" w:eastAsia="Times New Roman" w:hAnsi="Arial" w:cs="Times New Roman"/>
-          <w:color w:val="auto"/>
-          <w:sz w:val="20"/>
-          <w:szCs w:val="20"/>
-          <w:lang w:val="en-US" w:eastAsia="en-US"/>
-        </w:rPr>
-        <w:t>Designs for the following screens should be included here and not under a specific narrative.  Include any changes to your final implemented design here as well</w:t>
-      </w:r>
-    </w:p>
-    <w:p>
-      <w:pPr>
-        <w:pStyle w:val="Bulletlist"/>
-        <w:rPr>
-          <w:rFonts w:ascii="Arial" w:eastAsia="Times New Roman" w:hAnsi="Arial" w:cs="Times New Roman"/>
-          <w:color w:val="auto"/>
-          <w:sz w:val="20"/>
-          <w:szCs w:val="20"/>
-          <w:lang w:val="en-US" w:eastAsia="en-US"/>
-        </w:rPr>
-      </w:pPr>
-    </w:p>
-    <w:p>
-      <w:pPr>
-        <w:pStyle w:val="Bulletlist"/>
-        <w:ind w:left="360"/>
-        <w:rPr>
-          <w:rFonts w:ascii="Arial" w:eastAsia="Calibri" w:hAnsi="Arial" w:cs="Arial"/>
-          <w:sz w:val="20"/>
-          <w:szCs w:val="20"/>
-        </w:rPr>
-      </w:pPr>
-      <w:r>
-        <w:rPr>
-          <w:rFonts w:ascii="Arial" w:eastAsia="Calibri" w:hAnsi="Arial" w:cs="Arial"/>
-          <w:sz w:val="20"/>
-          <w:szCs w:val="20"/>
-        </w:rPr>
-        <w:t>Login / Logout Feature</w:t>
-      </w:r>
-    </w:p>
-    <w:p>
-      <w:pPr>
-        <w:pStyle w:val="Bulletlist"/>
-        <w:ind w:left="360"/>
-      </w:pPr>
-      <w:r>
-        <w:rPr>
-          <w:rFonts w:ascii="Arial" w:eastAsia="Calibri" w:hAnsi="Arial" w:cs="Arial"/>
-          <w:sz w:val="20"/>
-          <w:szCs w:val="20"/>
-        </w:rPr>
-        <w:t>Dashboard / Landing Page – this would be the 1st screen after a user has logged on</w:t>
-      </w:r>
-    </w:p>
-  </w:comment>
-  <w:comment w:id="17" w:author="Nel, Janine (Ms) (Summerstrand Campus South)" w:date="2020-09-26T13:09:00Z" w:initials="NJ((CS">
-    <w:p>
-      <w:pPr>
-        <w:pStyle w:val="CommentText"/>
-      </w:pPr>
-      <w:r>
-        <w:rPr>
-          <w:rStyle w:val="CommentReference"/>
-        </w:rPr>
-        <w:annotationRef/>
-      </w:r>
-      <w:r>
-        <w:t>The design from the Elaboration document should be included here</w:t>
-      </w:r>
-    </w:p>
-  </w:comment>
-  <w:comment w:id="18" w:author="Nel, Janine (Ms) (Summerstrand Campus South)" w:date="2020-09-26T13:09:00Z" w:initials="NJ((CS">
-    <w:p>
-      <w:pPr>
-        <w:pStyle w:val="CommentText"/>
-      </w:pPr>
-      <w:r>
-        <w:rPr>
-          <w:rStyle w:val="CommentReference"/>
-        </w:rPr>
-        <w:annotationRef/>
-      </w:r>
-      <w:r>
-        <w:t>The final implemented design should be included here</w:t>
-      </w:r>
-    </w:p>
-  </w:comment>
-  <w:comment w:id="20" w:author="Nel, Janine (Ms) (Summerstrand Campus South)" w:date="2020-09-26T13:09:00Z" w:initials="NJ((CS">
-    <w:p>
-      <w:pPr>
-        <w:pStyle w:val="CommentText"/>
-      </w:pPr>
-      <w:r>
-        <w:rPr>
-          <w:rStyle w:val="CommentReference"/>
-        </w:rPr>
-        <w:annotationRef/>
-      </w:r>
-      <w:r>
-        <w:t>The design from the Elaboration document should be included here</w:t>
-      </w:r>
-    </w:p>
-  </w:comment>
-  <w:comment w:id="21" w:author="Nel, Janine (Ms) (Summerstrand Campus South)" w:date="2020-09-26T13:09:00Z" w:initials="NJ((CS">
-    <w:p>
-      <w:pPr>
-        <w:pStyle w:val="CommentText"/>
-      </w:pPr>
-      <w:r>
-        <w:rPr>
-          <w:rStyle w:val="CommentReference"/>
-        </w:rPr>
-        <w:annotationRef/>
-      </w:r>
-      <w:r>
-        <w:t>The final implemented design should be included here</w:t>
-      </w:r>
-    </w:p>
-  </w:comment>
-  <w:comment w:id="23" w:author="Nel, Janine (Ms) (Summerstrand Campus South)" w:date="2020-09-26T13:16:00Z" w:initials="NJ((CS">
-    <w:p>
-      <w:pPr>
-        <w:pStyle w:val="CommentText"/>
-        <w:rPr>
-          <w:rFonts w:cs="Arial"/>
-        </w:rPr>
-      </w:pPr>
-      <w:r>
-        <w:rPr>
-          <w:rStyle w:val="CommentReference"/>
-        </w:rPr>
-        <w:annotationRef/>
-      </w:r>
-      <w:r>
-        <w:rPr>
-          <w:rFonts w:cs="Arial"/>
-        </w:rPr>
-        <w:t>Update the narratives accordingly based on the feedback you received from the Elaboration Document Assessment and based on your final implementation of the use case</w:t>
-      </w:r>
-    </w:p>
-    <w:p>
-      <w:pPr>
-        <w:pStyle w:val="CommentText"/>
-        <w:rPr>
-          <w:b/>
-          <w:color w:val="C00000"/>
-        </w:rPr>
-      </w:pPr>
-    </w:p>
-  </w:comment>
-  <w:comment w:id="25" w:author="Nel, Janine (Ms) (Summerstrand Campus South)" w:date="2020-09-26T13:17:00Z" w:initials="NJ((CS">
-    <w:p>
-      <w:pPr>
-        <w:pStyle w:val="CommentText"/>
-      </w:pPr>
-      <w:r>
-        <w:rPr>
-          <w:rStyle w:val="CommentReference"/>
-        </w:rPr>
-        <w:annotationRef/>
-      </w:r>
-      <w:r>
-        <w:t>The design from the Elaboration document should be included here</w:t>
-      </w:r>
-    </w:p>
-  </w:comment>
-  <w:comment w:id="26" w:author="Nel, Janine (Ms) (Summerstrand Campus South)" w:date="2020-09-26T13:17:00Z" w:initials="NJ((CS">
-    <w:p>
-      <w:pPr>
-        <w:pStyle w:val="CommentText"/>
-      </w:pPr>
-      <w:r>
-        <w:rPr>
-          <w:rStyle w:val="CommentReference"/>
-        </w:rPr>
-        <w:annotationRef/>
-      </w:r>
-      <w:r>
-        <w:rPr>
-          <w:rStyle w:val="CommentReference"/>
-        </w:rPr>
-        <w:annotationRef/>
-      </w:r>
-      <w:r>
-        <w:t>The final implemented design should be included here</w:t>
-      </w:r>
-    </w:p>
-  </w:comment>
-  <w:comment w:id="28" w:author="Nel, Janine (Ms) (Summerstrand Campus South)" w:date="2020-09-26T13:17:00Z" w:initials="NJ((CS">
-    <w:p>
-      <w:pPr>
-        <w:pStyle w:val="CommentText"/>
-      </w:pPr>
-      <w:r>
-        <w:rPr>
-          <w:rStyle w:val="CommentReference"/>
-        </w:rPr>
-        <w:annotationRef/>
-      </w:r>
-      <w:r>
-        <w:t>The design from the Elaboration document should be included here</w:t>
-      </w:r>
-    </w:p>
-  </w:comment>
-  <w:comment w:id="29" w:author="Nel, Janine (Ms) (Summerstrand Campus South)" w:date="2020-09-26T13:17:00Z" w:initials="NJ((CS">
-    <w:p>
-      <w:pPr>
-        <w:pStyle w:val="CommentText"/>
-      </w:pPr>
-      <w:r>
-        <w:rPr>
-          <w:rStyle w:val="CommentReference"/>
-        </w:rPr>
-        <w:annotationRef/>
-      </w:r>
-      <w:r>
-        <w:rPr>
-          <w:rStyle w:val="CommentReference"/>
-        </w:rPr>
-        <w:annotationRef/>
-      </w:r>
-      <w:r>
-        <w:t>The final implemented design should be included here</w:t>
-      </w:r>
-    </w:p>
-  </w:comment>
-  <w:comment w:id="31" w:author="Nel, Janine (Ms) (Summerstrand Campus South)" w:date="2020-09-26T13:17:00Z" w:initials="NJ((CS">
-    <w:p>
-      <w:pPr>
-        <w:pStyle w:val="CommentText"/>
-      </w:pPr>
-      <w:r>
-        <w:rPr>
-          <w:rStyle w:val="CommentReference"/>
-        </w:rPr>
-        <w:annotationRef/>
-      </w:r>
-      <w:r>
-        <w:t>The design from the Elaboration document should be included here</w:t>
-      </w:r>
-    </w:p>
-  </w:comment>
-  <w:comment w:id="32" w:author="Nel, Janine (Ms) (Summerstrand Campus South)" w:date="2020-09-26T13:17:00Z" w:initials="NJ((CS">
-    <w:p>
-      <w:pPr>
-        <w:pStyle w:val="CommentText"/>
-      </w:pPr>
-      <w:r>
-        <w:rPr>
-          <w:rStyle w:val="CommentReference"/>
-        </w:rPr>
-        <w:annotationRef/>
-      </w:r>
-      <w:r>
-        <w:rPr>
-          <w:rStyle w:val="CommentReference"/>
-        </w:rPr>
-        <w:annotationRef/>
-      </w:r>
-      <w:r>
-        <w:t>The final implemented design should be included here</w:t>
-      </w:r>
-    </w:p>
-  </w:comment>
-  <w:comment w:id="34" w:author="Nel, Janine (Ms) (Summerstrand Campus South)" w:date="2020-09-26T13:17:00Z" w:initials="NJ((CS">
-    <w:p>
-      <w:pPr>
-        <w:pStyle w:val="CommentText"/>
-      </w:pPr>
-      <w:r>
-        <w:rPr>
-          <w:rStyle w:val="CommentReference"/>
-        </w:rPr>
-        <w:annotationRef/>
-      </w:r>
-      <w:r>
-        <w:t>The design from the Elaboration document should be included here</w:t>
-      </w:r>
-    </w:p>
-  </w:comment>
-  <w:comment w:id="35" w:author="Nel, Janine (Ms) (Summerstrand Campus South)" w:date="2020-09-26T13:17:00Z" w:initials="NJ((CS">
-    <w:p>
-      <w:pPr>
-        <w:pStyle w:val="CommentText"/>
-      </w:pPr>
-      <w:r>
-        <w:rPr>
-          <w:rStyle w:val="CommentReference"/>
-        </w:rPr>
-        <w:annotationRef/>
-      </w:r>
-      <w:r>
-        <w:rPr>
-          <w:rStyle w:val="CommentReference"/>
-        </w:rPr>
-        <w:annotationRef/>
-      </w:r>
-      <w:r>
-        <w:t>The final implemented design should be included here</w:t>
-      </w:r>
-    </w:p>
-  </w:comment>
-  <w:comment w:id="37" w:author="Nel, Janine (Ms) (Summerstrand Campus South)" w:date="2020-09-26T13:17:00Z" w:initials="NJ((CS">
-    <w:p>
-      <w:pPr>
-        <w:pStyle w:val="CommentText"/>
-      </w:pPr>
-      <w:r>
-        <w:rPr>
-          <w:rStyle w:val="CommentReference"/>
-        </w:rPr>
-        <w:annotationRef/>
-      </w:r>
-      <w:r>
-        <w:t>The design from the Elaboration document should be included here</w:t>
-      </w:r>
-    </w:p>
-  </w:comment>
-  <w:comment w:id="38" w:author="Nel, Janine (Ms) (Summerstrand Campus South)" w:date="2020-09-26T13:17:00Z" w:initials="NJ((CS">
-    <w:p>
-      <w:pPr>
-        <w:pStyle w:val="CommentText"/>
-      </w:pPr>
-      <w:r>
-        <w:rPr>
-          <w:rStyle w:val="CommentReference"/>
-        </w:rPr>
-        <w:annotationRef/>
-      </w:r>
-      <w:r>
-        <w:rPr>
-          <w:rStyle w:val="CommentReference"/>
-        </w:rPr>
-        <w:annotationRef/>
-      </w:r>
-      <w:r>
-        <w:t>The final implemented design should be included here</w:t>
-      </w:r>
-    </w:p>
-  </w:comment>
-  <w:comment w:id="40" w:author="Nel, Janine (Ms) (Summerstrand Campus South)" w:date="2020-09-26T13:17:00Z" w:initials="NJ((CS">
-    <w:p>
-      <w:pPr>
-        <w:pStyle w:val="CommentText"/>
-      </w:pPr>
-      <w:r>
-        <w:rPr>
-          <w:rStyle w:val="CommentReference"/>
-        </w:rPr>
-        <w:annotationRef/>
-      </w:r>
-      <w:r>
-        <w:t>The design from the Elaboration document should be included here</w:t>
-      </w:r>
-    </w:p>
-  </w:comment>
-  <w:comment w:id="41" w:author="Nel, Janine (Ms) (Summerstrand Campus South)" w:date="2020-09-26T13:17:00Z" w:initials="NJ((CS">
-    <w:p>
-      <w:pPr>
-        <w:pStyle w:val="CommentText"/>
-      </w:pPr>
-      <w:r>
-        <w:rPr>
-          <w:rStyle w:val="CommentReference"/>
-        </w:rPr>
-        <w:annotationRef/>
-      </w:r>
-      <w:r>
-        <w:rPr>
-          <w:rStyle w:val="CommentReference"/>
-        </w:rPr>
-        <w:annotationRef/>
-      </w:r>
-      <w:r>
-        <w:t>The final implemented design should be included here</w:t>
-      </w:r>
-    </w:p>
-  </w:comment>
-  <w:comment w:id="44" w:author="Nel, Janine (Ms) (Summerstrand Campus South)" w:date="2020-09-26T13:25:00Z" w:initials="NJ((CS">
-    <w:p>
-      <w:pPr>
-        <w:pStyle w:val="CommentText"/>
-      </w:pPr>
-      <w:r>
-        <w:rPr>
-          <w:rStyle w:val="CommentReference"/>
-        </w:rPr>
-        <w:annotationRef/>
-      </w:r>
-      <w:r>
-        <w:t>Update the Implementation ready class diagram from the Elaboration document taking into consideration the feedback received as well as your final implementation of your database</w:t>
-      </w:r>
-    </w:p>
-    <w:p>
-      <w:pPr>
-        <w:pStyle w:val="CommentText"/>
-      </w:pPr>
-    </w:p>
-  </w:comment>
-  <w:comment w:id="48" w:author="Nel, Janine (Ms) (Summerstrand Campus South)" w:date="2020-09-26T13:54:00Z" w:initials="NJ((CS">
-    <w:p>
-      <w:pPr>
-        <w:pStyle w:val="CommentText"/>
-      </w:pPr>
-      <w:r>
-        <w:rPr>
-          <w:rStyle w:val="CommentReference"/>
-        </w:rPr>
-        <w:annotationRef/>
-      </w:r>
-      <w:r>
-        <w:t>Your DB should be populated with relevant and appropriate data – at least 10 records per table</w:t>
-      </w:r>
-    </w:p>
-    <w:p>
-      <w:pPr>
-        <w:pStyle w:val="CommentText"/>
-      </w:pPr>
-    </w:p>
-    <w:p>
-      <w:pPr>
-        <w:pStyle w:val="CommentText"/>
-      </w:pPr>
-      <w:r>
-        <w:t>For each table in the database, complete a table containing the attribute names and values for 10 records</w:t>
-      </w:r>
-    </w:p>
-  </w:comment>
-  <w:comment w:id="49" w:author="Nel, Janine (Ms) (Summerstrand Campus South)" w:date="2020-09-26T13:57:00Z" w:initials="NJ((CS">
-    <w:p>
-      <w:pPr>
-        <w:pStyle w:val="CommentText"/>
-      </w:pPr>
-      <w:r>
-        <w:rPr>
-          <w:rStyle w:val="CommentReference"/>
-        </w:rPr>
-        <w:annotationRef/>
-      </w:r>
-      <w:r>
-        <w:t>For record 1, give the actual values for each attribute</w:t>
-      </w:r>
-    </w:p>
-    <w:p>
-      <w:pPr>
-        <w:pStyle w:val="CommentText"/>
-      </w:pPr>
-      <w:r>
-        <w:t>Repeat this for rows 2-10</w:t>
-      </w:r>
-    </w:p>
-  </w:comment>
-  <w:comment w:id="50" w:author="Nel, Janine (Ms) (Summerstrand Campus South)" w:date="2020-09-26T13:57:00Z" w:initials="NJ((CS">
-    <w:p>
-      <w:pPr>
-        <w:pStyle w:val="CommentText"/>
-      </w:pPr>
-      <w:r>
-        <w:rPr>
-          <w:rStyle w:val="CommentReference"/>
-        </w:rPr>
-        <w:annotationRef/>
-      </w:r>
-      <w:r>
-        <w:t>For record 1, give the actual values for each attribute</w:t>
-      </w:r>
-    </w:p>
-    <w:p>
-      <w:pPr>
-        <w:pStyle w:val="CommentText"/>
-      </w:pPr>
-      <w:r>
-        <w:t>Repeat this for rows 2-10</w:t>
-      </w:r>
-    </w:p>
-  </w:comment>
-  <w:comment w:id="51" w:author="Nel, Janine (Ms) (Summerstrand Campus South)" w:date="2020-09-26T13:57:00Z" w:initials="NJ((CS">
-    <w:p>
-      <w:pPr>
-        <w:pStyle w:val="CommentText"/>
-      </w:pPr>
-      <w:r>
-        <w:rPr>
-          <w:rStyle w:val="CommentReference"/>
-        </w:rPr>
-        <w:annotationRef/>
-      </w:r>
-      <w:r>
-        <w:t>For record 1, give the actual values for each attribute</w:t>
-      </w:r>
-    </w:p>
-    <w:p>
-      <w:pPr>
-        <w:pStyle w:val="CommentText"/>
-      </w:pPr>
-      <w:r>
-        <w:t>Repeat this for rows 2-10</w:t>
-      </w:r>
-    </w:p>
-  </w:comment>
-  <w:comment w:id="52" w:author="Nel, Janine (Ms) (Summerstrand Campus South)" w:date="2020-09-26T13:57:00Z" w:initials="NJ((CS">
-    <w:p>
-      <w:pPr>
-        <w:pStyle w:val="CommentText"/>
-      </w:pPr>
-      <w:r>
-        <w:rPr>
-          <w:rStyle w:val="CommentReference"/>
-        </w:rPr>
-        <w:annotationRef/>
-      </w:r>
-      <w:r>
-        <w:t>For record 1, give the actual values for each attribute</w:t>
-      </w:r>
-    </w:p>
-    <w:p>
-      <w:pPr>
-        <w:pStyle w:val="CommentText"/>
-      </w:pPr>
-      <w:r>
-        <w:t>Repeat this for rows 2-10</w:t>
-      </w:r>
-    </w:p>
-  </w:comment>
-  <w:comment w:id="53" w:author="Nel, Janine (Ms) (Summerstrand Campus South)" w:date="2020-09-26T13:57:00Z" w:initials="NJ((CS">
-    <w:p>
-      <w:pPr>
-        <w:pStyle w:val="CommentText"/>
-      </w:pPr>
-      <w:r>
-        <w:rPr>
-          <w:rStyle w:val="CommentReference"/>
-        </w:rPr>
-        <w:annotationRef/>
-      </w:r>
-      <w:r>
-        <w:t>For record 1, give the actual values for each attribute</w:t>
-      </w:r>
-    </w:p>
-    <w:p>
-      <w:pPr>
-        <w:pStyle w:val="CommentText"/>
-      </w:pPr>
-      <w:r>
-        <w:t>Repeat this for rows 2-10</w:t>
-      </w:r>
-    </w:p>
-  </w:comment>
-  <w:comment w:id="56" w:author="Nel, Janine (Ms) (Summerstrand Campus South)" w:date="2020-09-26T14:03:00Z" w:initials="NJ((CS">
-    <w:p>
-      <w:pPr>
-        <w:spacing w:after="120"/>
-        <w:contextualSpacing/>
-        <w:jc w:val="both"/>
-        <w:rPr>
-          <w:sz w:val="24"/>
-        </w:rPr>
-      </w:pPr>
-      <w:r>
-        <w:rPr>
-          <w:rStyle w:val="CommentReference"/>
-        </w:rPr>
-        <w:annotationRef/>
-      </w:r>
-      <w:r>
-        <w:rPr>
-          <w:sz w:val="24"/>
-        </w:rPr>
-        <w:t>Any prerequisites for running system</w:t>
-      </w:r>
-    </w:p>
-    <w:p>
-      <w:pPr>
-        <w:spacing w:after="120"/>
-        <w:contextualSpacing/>
-        <w:jc w:val="both"/>
-        <w:rPr>
-          <w:sz w:val="24"/>
-        </w:rPr>
-      </w:pPr>
-    </w:p>
-    <w:p>
-      <w:pPr>
-        <w:spacing w:after="120"/>
-        <w:contextualSpacing/>
-        <w:jc w:val="both"/>
-        <w:rPr>
-          <w:sz w:val="24"/>
-        </w:rPr>
-      </w:pPr>
-      <w:r>
-        <w:rPr>
-          <w:sz w:val="24"/>
-        </w:rPr>
-        <w:t>Indicate the environment that the system will run on i.e. operating system</w:t>
-      </w:r>
-    </w:p>
-    <w:p>
-      <w:pPr>
-        <w:spacing w:after="120"/>
-        <w:contextualSpacing/>
-        <w:jc w:val="both"/>
-        <w:rPr>
-          <w:sz w:val="24"/>
-        </w:rPr>
-      </w:pPr>
-    </w:p>
-    <w:p>
-      <w:pPr>
-        <w:spacing w:after="120"/>
-        <w:contextualSpacing/>
-        <w:jc w:val="both"/>
-        <w:rPr>
-          <w:sz w:val="24"/>
-        </w:rPr>
-      </w:pPr>
-      <w:r>
-        <w:rPr>
-          <w:sz w:val="24"/>
-        </w:rPr>
-        <w:t>Specify the development tools used and versions</w:t>
-      </w:r>
-    </w:p>
-    <w:p>
-      <w:pPr>
-        <w:spacing w:after="120"/>
-        <w:contextualSpacing/>
-        <w:jc w:val="both"/>
-        <w:rPr>
-          <w:sz w:val="24"/>
-        </w:rPr>
-      </w:pPr>
-    </w:p>
-    <w:p>
-      <w:pPr>
-        <w:spacing w:after="120"/>
-        <w:contextualSpacing/>
-        <w:jc w:val="both"/>
-        <w:rPr>
-          <w:sz w:val="24"/>
-        </w:rPr>
-      </w:pPr>
-      <w:r>
-        <w:rPr>
-          <w:sz w:val="24"/>
-        </w:rPr>
-        <w:t>DLL files that you might have used at home</w:t>
-      </w:r>
-    </w:p>
-    <w:p>
-      <w:pPr>
-        <w:spacing w:after="120"/>
-        <w:contextualSpacing/>
-        <w:jc w:val="both"/>
-        <w:rPr>
-          <w:sz w:val="24"/>
-        </w:rPr>
-      </w:pPr>
-    </w:p>
-    <w:p>
-      <w:pPr>
-        <w:spacing w:after="120"/>
-        <w:contextualSpacing/>
-        <w:jc w:val="both"/>
-        <w:rPr>
-          <w:sz w:val="24"/>
-        </w:rPr>
-      </w:pPr>
-      <w:r>
-        <w:rPr>
-          <w:sz w:val="24"/>
-        </w:rPr>
-        <w:t>Recommended screen resolution</w:t>
-      </w:r>
-    </w:p>
-  </w:comment>
-  <w:comment w:id="58" w:author="Nel, Janine (Ms) (Summerstrand Campus South)" w:date="2020-09-26T14:04:00Z" w:initials="NJ((CS">
-    <w:p>
-      <w:pPr>
-        <w:spacing w:after="120"/>
-        <w:contextualSpacing/>
-        <w:jc w:val="both"/>
-        <w:rPr>
-          <w:sz w:val="24"/>
-        </w:rPr>
-      </w:pPr>
-      <w:r>
-        <w:rPr>
-          <w:rStyle w:val="CommentReference"/>
-        </w:rPr>
-        <w:annotationRef/>
-      </w:r>
-      <w:r>
-        <w:rPr>
-          <w:sz w:val="24"/>
-        </w:rPr>
-        <w:t>Clear instructions relating to ins</w:t>
-      </w:r>
-      <w:r>
-        <w:rPr>
-          <w:sz w:val="24"/>
-        </w:rPr>
-        <w:t>talling or / and running your system</w:t>
-      </w:r>
-    </w:p>
-    <w:p>
-      <w:pPr>
-        <w:spacing w:after="120"/>
-        <w:contextualSpacing/>
-        <w:jc w:val="both"/>
-        <w:rPr>
-          <w:sz w:val="24"/>
-        </w:rPr>
-      </w:pPr>
-    </w:p>
-    <w:p>
-      <w:pPr>
-        <w:spacing w:after="120"/>
-        <w:contextualSpacing/>
-        <w:jc w:val="both"/>
-      </w:pPr>
-      <w:r>
-        <w:rPr>
-          <w:sz w:val="24"/>
-        </w:rPr>
-        <w:t>The name of the file to run and where (in which folder) it can be found</w:t>
-      </w:r>
-    </w:p>
-  </w:comment>
-  <w:comment w:id="60" w:author="Nel, Janine (Ms) (Summerstrand Campus South)" w:date="2020-09-26T14:05:00Z" w:initials="NJ((CS">
-    <w:p>
-      <w:pPr>
-        <w:spacing w:after="120"/>
-        <w:contextualSpacing/>
-        <w:jc w:val="both"/>
-        <w:rPr>
-          <w:sz w:val="24"/>
-        </w:rPr>
-      </w:pPr>
-      <w:r>
-        <w:rPr>
-          <w:rStyle w:val="CommentReference"/>
-        </w:rPr>
-        <w:annotationRef/>
-      </w:r>
-      <w:r>
-        <w:rPr>
-          <w:sz w:val="24"/>
-        </w:rPr>
-        <w:t>All Admin login &amp; passwords (if applicable)</w:t>
-      </w:r>
-    </w:p>
-    <w:p>
-      <w:pPr>
-        <w:pStyle w:val="CommentText"/>
-      </w:pPr>
-    </w:p>
-  </w:comment>
-</w:comments>
-</file>
-
-<file path=word/commentsExtended.xml><?xml version="1.0" encoding="utf-8"?>
-<w15:commentsEx xmlns:wpc="http://schemas.microsoft.com/office/word/2010/wordprocessingCanvas" xmlns:cx="http://schemas.microsoft.com/office/drawing/2014/chartex" xmlns:cx1="http://schemas.microsoft.com/office/drawing/2015/9/8/chartex" xmlns:cx2="http://schemas.microsoft.com/office/drawing/2015/10/21/chartex" xmlns:cx3="http://schemas.microsoft.com/office/drawing/2016/5/9/chartex" xmlns:cx4="http://schemas.microsoft.com/office/drawing/2016/5/10/chartex" xmlns:cx5="http://schemas.microsoft.com/office/drawing/2016/5/11/chartex" xmlns:cx6="http://schemas.microsoft.com/office/drawing/2016/5/12/chartex" xmlns:cx7="http://schemas.microsoft.com/office/drawing/2016/5/13/chartex" xmlns:cx8="http://schemas.microsoft.com/office/drawing/2016/5/14/chartex" xmlns:mc="http://schemas.openxmlformats.org/markup-compatibility/2006" xmlns:aink="http://schemas.microsoft.com/office/drawing/2016/ink" xmlns:am3d="http://schemas.microsoft.com/office/drawing/2017/model3d" xmlns:o="urn:schemas-microsoft-com:office:office" xmlns:oel="http://schemas.microsoft.com/office/2019/extlst" xmlns:r="http://schemas.openxmlformats.org/officeDocument/2006/relationships" xmlns:m="http://schemas.openxmlformats.org/officeDocument/2006/math" xmlns:v="urn:schemas-microsoft-com:vml" xmlns:wp14="http://schemas.microsoft.com/office/word/2010/wordprocessingDrawing" xmlns:wp="http://schemas.openxmlformats.org/drawingml/2006/wordprocessingDrawing" xmlns:w10="urn:schemas-microsoft-com:office:word" xmlns:w="http://schemas.openxmlformats.org/wordprocessingml/2006/main" xmlns:w14="http://schemas.microsoft.com/office/word/2010/wordml" xmlns:w15="http://schemas.microsoft.com/office/word/2012/wordml" xmlns:w16cex="http://schemas.microsoft.com/office/word/2018/wordml/cex" xmlns:w16cid="http://schemas.microsoft.com/office/word/2016/wordml/cid" xmlns:w16="http://schemas.microsoft.com/office/word/2018/wordml" xmlns:w16sdtdh="http://schemas.microsoft.com/office/word/2020/wordml/sdtdatahash" xmlns:w16se="http://schemas.microsoft.com/office/word/2015/wordml/symex" xmlns:wpg="http://schemas.microsoft.com/office/word/2010/wordprocessingGroup" xmlns:wpi="http://schemas.microsoft.com/office/word/2010/wordprocessingInk" xmlns:wne="http://schemas.microsoft.com/office/word/2006/wordml" xmlns:wps="http://schemas.microsoft.com/office/word/2010/wordprocessingShape" mc:Ignorable="w14 w15 w16se w16cid w16 w16cex w16sdtdh wp14">
-  <w15:commentEx w15:paraId="1CC700DB" w15:done="0"/>
-  <w15:commentEx w15:paraId="4D7CD448" w15:done="0"/>
-  <w15:commentEx w15:paraId="40FF6D5C" w15:done="0"/>
-  <w15:commentEx w15:paraId="68866569" w15:done="0"/>
-  <w15:commentEx w15:paraId="4FB27947" w15:done="0"/>
-  <w15:commentEx w15:paraId="1C8E935F" w15:done="0"/>
-  <w15:commentEx w15:paraId="6274D689" w15:done="0"/>
-  <w15:commentEx w15:paraId="070DBDFF" w15:done="0"/>
-  <w15:commentEx w15:paraId="655D9997" w15:done="0"/>
-  <w15:commentEx w15:paraId="356268BB" w15:done="0"/>
-  <w15:commentEx w15:paraId="1B589139" w15:done="0"/>
-  <w15:commentEx w15:paraId="0FA4760D" w15:done="0"/>
-  <w15:commentEx w15:paraId="7F2380E9" w15:done="0"/>
-  <w15:commentEx w15:paraId="2B00233E" w15:done="0"/>
-  <w15:commentEx w15:paraId="4F964605" w15:done="0"/>
-  <w15:commentEx w15:paraId="53090FAC" w15:done="0"/>
-  <w15:commentEx w15:paraId="15515960" w15:done="0"/>
-  <w15:commentEx w15:paraId="6CDE6B0C" w15:done="0"/>
-  <w15:commentEx w15:paraId="7BC7406F" w15:done="0"/>
-  <w15:commentEx w15:paraId="25FFDB8F" w15:done="0"/>
-  <w15:commentEx w15:paraId="6EDC3392" w15:done="0"/>
-  <w15:commentEx w15:paraId="10B3518B" w15:done="0"/>
-  <w15:commentEx w15:paraId="2AC516DD" w15:done="0"/>
-  <w15:commentEx w15:paraId="660ADFDE" w15:done="0"/>
-  <w15:commentEx w15:paraId="3C731447" w15:done="0"/>
-  <w15:commentEx w15:paraId="4D0F4A6B" w15:done="0"/>
-  <w15:commentEx w15:paraId="4FE32DD9" w15:done="0"/>
-  <w15:commentEx w15:paraId="704D7A43" w15:done="0"/>
-  <w15:commentEx w15:paraId="3BB6BBA1" w15:done="0"/>
-  <w15:commentEx w15:paraId="13E162FD" w15:done="0"/>
-  <w15:commentEx w15:paraId="4E06DCB9" w15:done="0"/>
-  <w15:commentEx w15:paraId="252BDFA7" w15:done="0"/>
-  <w15:commentEx w15:paraId="2E2D3ACE" w15:done="0"/>
-  <w15:commentEx w15:paraId="25AB5EBF" w15:done="0"/>
-</w15:commentsEx>
-</file>
-
-<file path=word/commentsIds.xml><?xml version="1.0" encoding="utf-8"?>
-<w16cid:commentsIds xmlns:wpc="http://schemas.microsoft.com/office/word/2010/wordprocessingCanvas" xmlns:cx="http://schemas.microsoft.com/office/drawing/2014/chartex" xmlns:cx1="http://schemas.microsoft.com/office/drawing/2015/9/8/chartex" xmlns:cx2="http://schemas.microsoft.com/office/drawing/2015/10/21/chartex" xmlns:cx3="http://schemas.microsoft.com/office/drawing/2016/5/9/chartex" xmlns:cx4="http://schemas.microsoft.com/office/drawing/2016/5/10/chartex" xmlns:cx5="http://schemas.microsoft.com/office/drawing/2016/5/11/chartex" xmlns:cx6="http://schemas.microsoft.com/office/drawing/2016/5/12/chartex" xmlns:cx7="http://schemas.microsoft.com/office/drawing/2016/5/13/chartex" xmlns:cx8="http://schemas.microsoft.com/office/drawing/2016/5/14/chartex" xmlns:mc="http://schemas.openxmlformats.org/markup-compatibility/2006" xmlns:aink="http://schemas.microsoft.com/office/drawing/2016/ink" xmlns:am3d="http://schemas.microsoft.com/office/drawing/2017/model3d" xmlns:o="urn:schemas-microsoft-com:office:office" xmlns:oel="http://schemas.microsoft.com/office/2019/extlst" xmlns:r="http://schemas.openxmlformats.org/officeDocument/2006/relationships" xmlns:m="http://schemas.openxmlformats.org/officeDocument/2006/math" xmlns:v="urn:schemas-microsoft-com:vml" xmlns:wp14="http://schemas.microsoft.com/office/word/2010/wordprocessingDrawing" xmlns:wp="http://schemas.openxmlformats.org/drawingml/2006/wordprocessingDrawing" xmlns:w10="urn:schemas-microsoft-com:office:word" xmlns:w="http://schemas.openxmlformats.org/wordprocessingml/2006/main" xmlns:w14="http://schemas.microsoft.com/office/word/2010/wordml" xmlns:w15="http://schemas.microsoft.com/office/word/2012/wordml" xmlns:w16cex="http://schemas.microsoft.com/office/word/2018/wordml/cex" xmlns:w16cid="http://schemas.microsoft.com/office/word/2016/wordml/cid" xmlns:w16="http://schemas.microsoft.com/office/word/2018/wordml" xmlns:w16sdtdh="http://schemas.microsoft.com/office/word/2020/wordml/sdtdatahash" xmlns:w16se="http://schemas.microsoft.com/office/word/2015/wordml/symex" xmlns:wpg="http://schemas.microsoft.com/office/word/2010/wordprocessingGroup" xmlns:wpi="http://schemas.microsoft.com/office/word/2010/wordprocessingInk" xmlns:wne="http://schemas.microsoft.com/office/word/2006/wordml" xmlns:wps="http://schemas.microsoft.com/office/word/2010/wordprocessingShape" mc:Ignorable="w14 w15 w16se w16cid w16 w16cex w16sdtdh wp14">
-  <w16cid:commentId w16cid:paraId="1CC700DB" w16cid:durableId="26896990"/>
-  <w16cid:commentId w16cid:paraId="4D7CD448" w16cid:durableId="26896991"/>
-  <w16cid:commentId w16cid:paraId="40FF6D5C" w16cid:durableId="26896992"/>
-  <w16cid:commentId w16cid:paraId="68866569" w16cid:durableId="26896993"/>
-  <w16cid:commentId w16cid:paraId="4FB27947" w16cid:durableId="26896994"/>
-  <w16cid:commentId w16cid:paraId="1C8E935F" w16cid:durableId="26896999"/>
-  <w16cid:commentId w16cid:paraId="6274D689" w16cid:durableId="2689699A"/>
-  <w16cid:commentId w16cid:paraId="070DBDFF" w16cid:durableId="2689699B"/>
-  <w16cid:commentId w16cid:paraId="655D9997" w16cid:durableId="2689699C"/>
-  <w16cid:commentId w16cid:paraId="356268BB" w16cid:durableId="2689699D"/>
-  <w16cid:commentId w16cid:paraId="1B589139" w16cid:durableId="2689699E"/>
-  <w16cid:commentId w16cid:paraId="0FA4760D" w16cid:durableId="2689699F"/>
-  <w16cid:commentId w16cid:paraId="7F2380E9" w16cid:durableId="268969A1"/>
-  <w16cid:commentId w16cid:paraId="2B00233E" w16cid:durableId="268969A2"/>
-  <w16cid:commentId w16cid:paraId="4F964605" w16cid:durableId="268969A4"/>
-  <w16cid:commentId w16cid:paraId="53090FAC" w16cid:durableId="268969A5"/>
-  <w16cid:commentId w16cid:paraId="15515960" w16cid:durableId="268969A7"/>
-  <w16cid:commentId w16cid:paraId="6CDE6B0C" w16cid:durableId="268969A8"/>
-  <w16cid:commentId w16cid:paraId="7BC7406F" w16cid:durableId="26EEC5C0"/>
-  <w16cid:commentId w16cid:paraId="25FFDB8F" w16cid:durableId="26EEC5BF"/>
-  <w16cid:commentId w16cid:paraId="6EDC3392" w16cid:durableId="26EEC80A"/>
-  <w16cid:commentId w16cid:paraId="10B3518B" w16cid:durableId="26EEC809"/>
-  <w16cid:commentId w16cid:paraId="2AC516DD" w16cid:durableId="26EEC80E"/>
-  <w16cid:commentId w16cid:paraId="660ADFDE" w16cid:durableId="26EEC80D"/>
-  <w16cid:commentId w16cid:paraId="3C731447" w16cid:durableId="268969A9"/>
-  <w16cid:commentId w16cid:paraId="4D0F4A6B" w16cid:durableId="268969AC"/>
-  <w16cid:commentId w16cid:paraId="4FE32DD9" w16cid:durableId="268969AE"/>
-  <w16cid:commentId w16cid:paraId="704D7A43" w16cid:durableId="26EED25F"/>
-  <w16cid:commentId w16cid:paraId="3BB6BBA1" w16cid:durableId="26EED262"/>
-  <w16cid:commentId w16cid:paraId="13E162FD" w16cid:durableId="26EED265"/>
-  <w16cid:commentId w16cid:paraId="4E06DCB9" w16cid:durableId="26EED268"/>
-  <w16cid:commentId w16cid:paraId="252BDFA7" w16cid:durableId="268969B0"/>
-  <w16cid:commentId w16cid:paraId="2E2D3ACE" w16cid:durableId="268969B1"/>
-  <w16cid:commentId w16cid:paraId="25AB5EBF" w16cid:durableId="268969B2"/>
-</w16cid:commentsIds>
 </file>
 
 <file path=word/endnotes.xml><?xml version="1.0" encoding="utf-8"?>
@@ -23428,14 +21300,6 @@
   </w:num>
   <w:numIdMacAtCleanup w:val="9"/>
 </w:numbering>
-</file>
-
-<file path=word/people.xml><?xml version="1.0" encoding="utf-8"?>
-<w15:people xmlns:wpc="http://schemas.microsoft.com/office/word/2010/wordprocessingCanvas" xmlns:cx="http://schemas.microsoft.com/office/drawing/2014/chartex" xmlns:cx1="http://schemas.microsoft.com/office/drawing/2015/9/8/chartex" xmlns:cx2="http://schemas.microsoft.com/office/drawing/2015/10/21/chartex" xmlns:cx3="http://schemas.microsoft.com/office/drawing/2016/5/9/chartex" xmlns:cx4="http://schemas.microsoft.com/office/drawing/2016/5/10/chartex" xmlns:cx5="http://schemas.microsoft.com/office/drawing/2016/5/11/chartex" xmlns:cx6="http://schemas.microsoft.com/office/drawing/2016/5/12/chartex" xmlns:cx7="http://schemas.microsoft.com/office/drawing/2016/5/13/chartex" xmlns:cx8="http://schemas.microsoft.com/office/drawing/2016/5/14/chartex" xmlns:mc="http://schemas.openxmlformats.org/markup-compatibility/2006" xmlns:aink="http://schemas.microsoft.com/office/drawing/2016/ink" xmlns:am3d="http://schemas.microsoft.com/office/drawing/2017/model3d" xmlns:o="urn:schemas-microsoft-com:office:office" xmlns:oel="http://schemas.microsoft.com/office/2019/extlst" xmlns:r="http://schemas.openxmlformats.org/officeDocument/2006/relationships" xmlns:m="http://schemas.openxmlformats.org/officeDocument/2006/math" xmlns:v="urn:schemas-microsoft-com:vml" xmlns:wp14="http://schemas.microsoft.com/office/word/2010/wordprocessingDrawing" xmlns:wp="http://schemas.openxmlformats.org/drawingml/2006/wordprocessingDrawing" xmlns:w10="urn:schemas-microsoft-com:office:word" xmlns:w="http://schemas.openxmlformats.org/wordprocessingml/2006/main" xmlns:w14="http://schemas.microsoft.com/office/word/2010/wordml" xmlns:w15="http://schemas.microsoft.com/office/word/2012/wordml" xmlns:w16cex="http://schemas.microsoft.com/office/word/2018/wordml/cex" xmlns:w16cid="http://schemas.microsoft.com/office/word/2016/wordml/cid" xmlns:w16="http://schemas.microsoft.com/office/word/2018/wordml" xmlns:w16sdtdh="http://schemas.microsoft.com/office/word/2020/wordml/sdtdatahash" xmlns:w16se="http://schemas.microsoft.com/office/word/2015/wordml/symex" xmlns:wpg="http://schemas.microsoft.com/office/word/2010/wordprocessingGroup" xmlns:wpi="http://schemas.microsoft.com/office/word/2010/wordprocessingInk" xmlns:wne="http://schemas.microsoft.com/office/word/2006/wordml" xmlns:wps="http://schemas.microsoft.com/office/word/2010/wordprocessingShape" mc:Ignorable="w14 w15 w16se w16cid w16 w16cex w16sdtdh wp14">
-  <w15:person w15:author="Nel, Janine (Ms) (Summerstrand Campus South)">
-    <w15:presenceInfo w15:providerId="None" w15:userId="Nel, Janine (Ms) (Summerstrand Campus South)"/>
-  </w15:person>
-</w15:people>
 </file>
 
 <file path=word/styles.xml><?xml version="1.0" encoding="utf-8"?>

</xml_diff>